<commit_message>
add participants from sonho rural
</commit_message>
<xml_diff>
--- a/R/Follow-up/tracking_sheets/Maputo Provincia.docx
+++ b/R/Follow-up/tracking_sheets/Maputo Provincia.docx
@@ -44342,7 +44342,7 @@
     </w:p>
     <w:bookmarkEnd w:id="103"/>
     <w:bookmarkEnd w:id="104"/>
-    <w:bookmarkStart w:id="112" w:name="matutuine-1"/>
+    <w:bookmarkStart w:id="113" w:name="matutuine-1"/>
     <w:p>
       <w:pPr>
         <w:pStyle w:val="Heading1"/>
@@ -47965,8 +47965,2618 @@
       </w:r>
     </w:p>
     <w:bookmarkEnd w:id="111"/>
+    <w:bookmarkStart w:id="112" w:name="sonho-rural"/>
+    <w:p>
+      <w:pPr>
+        <w:pStyle w:val="Heading2"/>
+      </w:pPr>
+      <w:r>
+        <w:t xml:space="preserve">Sonho Rural</w:t>
+      </w:r>
+    </w:p>
+    <w:tbl>
+      <w:tblPr>
+        <w:tblStyle w:val="Table"/>
+        <w:tblW w:type="pct" w:w="5000.0"/>
+        <w:tblLook w:firstRow="1" w:lastRow="0" w:firstColumn="0" w:lastColumn="0" w:noHBand="0" w:noVBand="0" w:val="0020"/>
+      </w:tblPr>
+      <w:tblGrid>
+        <w:gridCol w:w="462"/>
+        <w:gridCol w:w="1914"/>
+        <w:gridCol w:w="792"/>
+        <w:gridCol w:w="330"/>
+        <w:gridCol w:w="726"/>
+        <w:gridCol w:w="594"/>
+        <w:gridCol w:w="726"/>
+        <w:gridCol w:w="1056"/>
+        <w:gridCol w:w="660"/>
+        <w:gridCol w:w="660"/>
+      </w:tblGrid>
+      <w:tr>
+        <w:tc>
+          <w:p>
+            <w:pPr>
+              <w:pStyle w:val="Compact"/>
+              <w:jc w:val="left"/>
+            </w:pPr>
+            <w:r>
+              <w:t xml:space="preserve">ID</w:t>
+            </w:r>
+          </w:p>
+        </w:tc>
+        <w:tc>
+          <w:p>
+            <w:pPr>
+              <w:pStyle w:val="Compact"/>
+              <w:jc w:val="left"/>
+            </w:pPr>
+            <w:r>
+              <w:t xml:space="preserve">participante</w:t>
+            </w:r>
+          </w:p>
+        </w:tc>
+        <w:tc>
+          <w:p>
+            <w:pPr>
+              <w:pStyle w:val="Compact"/>
+              <w:jc w:val="left"/>
+            </w:pPr>
+            <w:r>
+              <w:t xml:space="preserve">projeto</w:t>
+            </w:r>
+          </w:p>
+        </w:tc>
+        <w:tc>
+          <w:p>
+            <w:pPr>
+              <w:pStyle w:val="Compact"/>
+              <w:jc w:val="left"/>
+            </w:pPr>
+            <w:r>
+              <w:t xml:space="preserve">sexo</w:t>
+            </w:r>
+          </w:p>
+        </w:tc>
+        <w:tc>
+          <w:p>
+            <w:pPr>
+              <w:pStyle w:val="Compact"/>
+              <w:jc w:val="left"/>
+            </w:pPr>
+            <w:r>
+              <w:t xml:space="preserve">quarteirao</w:t>
+            </w:r>
+          </w:p>
+        </w:tc>
+        <w:tc>
+          <w:p>
+            <w:pPr>
+              <w:pStyle w:val="Compact"/>
+              <w:jc w:val="left"/>
+            </w:pPr>
+            <w:r>
+              <w:t xml:space="preserve">endereco</w:t>
+            </w:r>
+          </w:p>
+        </w:tc>
+        <w:tc>
+          <w:p>
+            <w:pPr>
+              <w:pStyle w:val="Compact"/>
+              <w:jc w:val="left"/>
+            </w:pPr>
+            <w:r>
+              <w:t xml:space="preserve">referencia</w:t>
+            </w:r>
+          </w:p>
+        </w:tc>
+        <w:tc>
+          <w:p>
+            <w:pPr>
+              <w:pStyle w:val="Compact"/>
+              <w:jc w:val="left"/>
+            </w:pPr>
+            <w:r>
+              <w:t xml:space="preserve">referencia prox</w:t>
+            </w:r>
+          </w:p>
+        </w:tc>
+        <w:tc>
+          <w:p>
+            <w:pPr>
+              <w:pStyle w:val="Compact"/>
+              <w:jc w:val="left"/>
+            </w:pPr>
+            <w:r>
+              <w:t xml:space="preserve">telefone1</w:t>
+            </w:r>
+          </w:p>
+        </w:tc>
+        <w:tc>
+          <w:p>
+            <w:pPr>
+              <w:pStyle w:val="Compact"/>
+              <w:jc w:val="left"/>
+            </w:pPr>
+            <w:r>
+              <w:t xml:space="preserve">telefone2</w:t>
+            </w:r>
+          </w:p>
+        </w:tc>
+      </w:tr>
+      <w:tr>
+        <w:tc>
+          <w:p>
+            <w:pPr>
+              <w:pStyle w:val="Compact"/>
+              <w:jc w:val="left"/>
+            </w:pPr>
+            <w:r>
+              <w:t xml:space="preserve">406027</w:t>
+            </w:r>
+          </w:p>
+        </w:tc>
+        <w:tc>
+          <w:p>
+            <w:pPr>
+              <w:pStyle w:val="Compact"/>
+              <w:jc w:val="left"/>
+            </w:pPr>
+            <w:r>
+              <w:t xml:space="preserve">ALICE ANDRE TEMBE</w:t>
+            </w:r>
+          </w:p>
+        </w:tc>
+        <w:tc>
+          <w:p>
+            <w:pPr>
+              <w:pStyle w:val="Compact"/>
+              <w:jc w:val="left"/>
+            </w:pPr>
+            <w:r>
+              <w:t xml:space="preserve">Sonho Rural</w:t>
+            </w:r>
+          </w:p>
+        </w:tc>
+        <w:tc>
+          <w:p>
+            <w:pPr>
+              <w:pStyle w:val="Compact"/>
+              <w:jc w:val="left"/>
+            </w:pPr>
+            <w:r>
+              <w:t xml:space="preserve">NA</w:t>
+            </w:r>
+          </w:p>
+        </w:tc>
+        <w:tc>
+          <w:p>
+            <w:pPr>
+              <w:pStyle w:val="Compact"/>
+              <w:jc w:val="left"/>
+            </w:pPr>
+            <w:r>
+              <w:t xml:space="preserve">NA</w:t>
+            </w:r>
+          </w:p>
+        </w:tc>
+        <w:tc>
+          <w:p>
+            <w:pPr>
+              <w:pStyle w:val="Compact"/>
+              <w:jc w:val="left"/>
+            </w:pPr>
+            <w:r>
+              <w:t xml:space="preserve">NA</w:t>
+            </w:r>
+          </w:p>
+        </w:tc>
+        <w:tc>
+          <w:p>
+            <w:pPr>
+              <w:pStyle w:val="Compact"/>
+              <w:jc w:val="left"/>
+            </w:pPr>
+            <w:r>
+              <w:t xml:space="preserve">NA</w:t>
+            </w:r>
+          </w:p>
+        </w:tc>
+        <w:tc>
+          <w:p>
+            <w:pPr>
+              <w:pStyle w:val="Compact"/>
+              <w:jc w:val="left"/>
+            </w:pPr>
+            <w:r>
+              <w:t xml:space="preserve">NA</w:t>
+            </w:r>
+          </w:p>
+        </w:tc>
+        <w:tc>
+          <w:p>
+            <w:pPr>
+              <w:pStyle w:val="Compact"/>
+              <w:jc w:val="left"/>
+            </w:pPr>
+            <w:r>
+              <w:t xml:space="preserve">NA</w:t>
+            </w:r>
+          </w:p>
+        </w:tc>
+        <w:tc>
+          <w:p>
+            <w:pPr>
+              <w:pStyle w:val="Compact"/>
+              <w:jc w:val="left"/>
+            </w:pPr>
+            <w:r>
+              <w:t xml:space="preserve">NA</w:t>
+            </w:r>
+          </w:p>
+        </w:tc>
+      </w:tr>
+      <w:tr>
+        <w:tc>
+          <w:p>
+            <w:pPr>
+              <w:pStyle w:val="Compact"/>
+              <w:jc w:val="left"/>
+            </w:pPr>
+            <w:r>
+              <w:t xml:space="preserve">406028</w:t>
+            </w:r>
+          </w:p>
+        </w:tc>
+        <w:tc>
+          <w:p>
+            <w:pPr>
+              <w:pStyle w:val="Compact"/>
+              <w:jc w:val="left"/>
+            </w:pPr>
+            <w:r>
+              <w:t xml:space="preserve">ALICE DANIEL CUMBANE</w:t>
+            </w:r>
+          </w:p>
+        </w:tc>
+        <w:tc>
+          <w:p>
+            <w:pPr>
+              <w:pStyle w:val="Compact"/>
+              <w:jc w:val="left"/>
+            </w:pPr>
+            <w:r>
+              <w:t xml:space="preserve">Sonho Rural</w:t>
+            </w:r>
+          </w:p>
+        </w:tc>
+        <w:tc>
+          <w:p>
+            <w:pPr>
+              <w:pStyle w:val="Compact"/>
+              <w:jc w:val="left"/>
+            </w:pPr>
+            <w:r>
+              <w:t xml:space="preserve">NA</w:t>
+            </w:r>
+          </w:p>
+        </w:tc>
+        <w:tc>
+          <w:p>
+            <w:pPr>
+              <w:pStyle w:val="Compact"/>
+              <w:jc w:val="left"/>
+            </w:pPr>
+            <w:r>
+              <w:t xml:space="preserve">NA</w:t>
+            </w:r>
+          </w:p>
+        </w:tc>
+        <w:tc>
+          <w:p>
+            <w:pPr>
+              <w:pStyle w:val="Compact"/>
+              <w:jc w:val="left"/>
+            </w:pPr>
+            <w:r>
+              <w:t xml:space="preserve">NA</w:t>
+            </w:r>
+          </w:p>
+        </w:tc>
+        <w:tc>
+          <w:p>
+            <w:pPr>
+              <w:pStyle w:val="Compact"/>
+              <w:jc w:val="left"/>
+            </w:pPr>
+            <w:r>
+              <w:t xml:space="preserve">NA</w:t>
+            </w:r>
+          </w:p>
+        </w:tc>
+        <w:tc>
+          <w:p>
+            <w:pPr>
+              <w:pStyle w:val="Compact"/>
+              <w:jc w:val="left"/>
+            </w:pPr>
+            <w:r>
+              <w:t xml:space="preserve">NA</w:t>
+            </w:r>
+          </w:p>
+        </w:tc>
+        <w:tc>
+          <w:p>
+            <w:pPr>
+              <w:pStyle w:val="Compact"/>
+              <w:jc w:val="left"/>
+            </w:pPr>
+            <w:r>
+              <w:t xml:space="preserve">NA</w:t>
+            </w:r>
+          </w:p>
+        </w:tc>
+        <w:tc>
+          <w:p>
+            <w:pPr>
+              <w:pStyle w:val="Compact"/>
+              <w:jc w:val="left"/>
+            </w:pPr>
+            <w:r>
+              <w:t xml:space="preserve">NA</w:t>
+            </w:r>
+          </w:p>
+        </w:tc>
+      </w:tr>
+      <w:tr>
+        <w:tc>
+          <w:p>
+            <w:pPr>
+              <w:pStyle w:val="Compact"/>
+              <w:jc w:val="left"/>
+            </w:pPr>
+            <w:r>
+              <w:t xml:space="preserve">406029</w:t>
+            </w:r>
+          </w:p>
+        </w:tc>
+        <w:tc>
+          <w:p>
+            <w:pPr>
+              <w:pStyle w:val="Compact"/>
+              <w:jc w:val="left"/>
+            </w:pPr>
+            <w:r>
+              <w:t xml:space="preserve">ALICE EDUARDO MACANDZE</w:t>
+            </w:r>
+          </w:p>
+        </w:tc>
+        <w:tc>
+          <w:p>
+            <w:pPr>
+              <w:pStyle w:val="Compact"/>
+              <w:jc w:val="left"/>
+            </w:pPr>
+            <w:r>
+              <w:t xml:space="preserve">Sonho Rural</w:t>
+            </w:r>
+          </w:p>
+        </w:tc>
+        <w:tc>
+          <w:p>
+            <w:pPr>
+              <w:pStyle w:val="Compact"/>
+              <w:jc w:val="left"/>
+            </w:pPr>
+            <w:r>
+              <w:t xml:space="preserve">NA</w:t>
+            </w:r>
+          </w:p>
+        </w:tc>
+        <w:tc>
+          <w:p>
+            <w:pPr>
+              <w:pStyle w:val="Compact"/>
+              <w:jc w:val="left"/>
+            </w:pPr>
+            <w:r>
+              <w:t xml:space="preserve">NA</w:t>
+            </w:r>
+          </w:p>
+        </w:tc>
+        <w:tc>
+          <w:p>
+            <w:pPr>
+              <w:pStyle w:val="Compact"/>
+              <w:jc w:val="left"/>
+            </w:pPr>
+            <w:r>
+              <w:t xml:space="preserve">NA</w:t>
+            </w:r>
+          </w:p>
+        </w:tc>
+        <w:tc>
+          <w:p>
+            <w:pPr>
+              <w:pStyle w:val="Compact"/>
+              <w:jc w:val="left"/>
+            </w:pPr>
+            <w:r>
+              <w:t xml:space="preserve">NA</w:t>
+            </w:r>
+          </w:p>
+        </w:tc>
+        <w:tc>
+          <w:p>
+            <w:pPr>
+              <w:pStyle w:val="Compact"/>
+              <w:jc w:val="left"/>
+            </w:pPr>
+            <w:r>
+              <w:t xml:space="preserve">NA</w:t>
+            </w:r>
+          </w:p>
+        </w:tc>
+        <w:tc>
+          <w:p>
+            <w:pPr>
+              <w:pStyle w:val="Compact"/>
+              <w:jc w:val="left"/>
+            </w:pPr>
+            <w:r>
+              <w:t xml:space="preserve">NA</w:t>
+            </w:r>
+          </w:p>
+        </w:tc>
+        <w:tc>
+          <w:p>
+            <w:pPr>
+              <w:pStyle w:val="Compact"/>
+              <w:jc w:val="left"/>
+            </w:pPr>
+            <w:r>
+              <w:t xml:space="preserve">NA</w:t>
+            </w:r>
+          </w:p>
+        </w:tc>
+      </w:tr>
+      <w:tr>
+        <w:tc>
+          <w:p>
+            <w:pPr>
+              <w:pStyle w:val="Compact"/>
+              <w:jc w:val="left"/>
+            </w:pPr>
+            <w:r>
+              <w:t xml:space="preserve">406030</w:t>
+            </w:r>
+          </w:p>
+        </w:tc>
+        <w:tc>
+          <w:p>
+            <w:pPr>
+              <w:pStyle w:val="Compact"/>
+              <w:jc w:val="left"/>
+            </w:pPr>
+            <w:r>
+              <w:t xml:space="preserve">ARTIMIZA DAVID NHANTUMBO</w:t>
+            </w:r>
+          </w:p>
+        </w:tc>
+        <w:tc>
+          <w:p>
+            <w:pPr>
+              <w:pStyle w:val="Compact"/>
+              <w:jc w:val="left"/>
+            </w:pPr>
+            <w:r>
+              <w:t xml:space="preserve">Sonho Rural</w:t>
+            </w:r>
+          </w:p>
+        </w:tc>
+        <w:tc>
+          <w:p>
+            <w:pPr>
+              <w:pStyle w:val="Compact"/>
+              <w:jc w:val="left"/>
+            </w:pPr>
+            <w:r>
+              <w:t xml:space="preserve">NA</w:t>
+            </w:r>
+          </w:p>
+        </w:tc>
+        <w:tc>
+          <w:p>
+            <w:pPr>
+              <w:pStyle w:val="Compact"/>
+              <w:jc w:val="left"/>
+            </w:pPr>
+            <w:r>
+              <w:t xml:space="preserve">NA</w:t>
+            </w:r>
+          </w:p>
+        </w:tc>
+        <w:tc>
+          <w:p>
+            <w:pPr>
+              <w:pStyle w:val="Compact"/>
+              <w:jc w:val="left"/>
+            </w:pPr>
+            <w:r>
+              <w:t xml:space="preserve">NA</w:t>
+            </w:r>
+          </w:p>
+        </w:tc>
+        <w:tc>
+          <w:p>
+            <w:pPr>
+              <w:pStyle w:val="Compact"/>
+              <w:jc w:val="left"/>
+            </w:pPr>
+            <w:r>
+              <w:t xml:space="preserve">NA</w:t>
+            </w:r>
+          </w:p>
+        </w:tc>
+        <w:tc>
+          <w:p>
+            <w:pPr>
+              <w:pStyle w:val="Compact"/>
+              <w:jc w:val="left"/>
+            </w:pPr>
+            <w:r>
+              <w:t xml:space="preserve">NA</w:t>
+            </w:r>
+          </w:p>
+        </w:tc>
+        <w:tc>
+          <w:p>
+            <w:pPr>
+              <w:pStyle w:val="Compact"/>
+              <w:jc w:val="left"/>
+            </w:pPr>
+            <w:r>
+              <w:t xml:space="preserve">NA</w:t>
+            </w:r>
+          </w:p>
+        </w:tc>
+        <w:tc>
+          <w:p>
+            <w:pPr>
+              <w:pStyle w:val="Compact"/>
+              <w:jc w:val="left"/>
+            </w:pPr>
+            <w:r>
+              <w:t xml:space="preserve">NA</w:t>
+            </w:r>
+          </w:p>
+        </w:tc>
+      </w:tr>
+      <w:tr>
+        <w:tc>
+          <w:p>
+            <w:pPr>
+              <w:pStyle w:val="Compact"/>
+              <w:jc w:val="left"/>
+            </w:pPr>
+            <w:r>
+              <w:t xml:space="preserve">406031</w:t>
+            </w:r>
+          </w:p>
+        </w:tc>
+        <w:tc>
+          <w:p>
+            <w:pPr>
+              <w:pStyle w:val="Compact"/>
+              <w:jc w:val="left"/>
+            </w:pPr>
+            <w:r>
+              <w:t xml:space="preserve">AVENTINA ZICARE</w:t>
+            </w:r>
+          </w:p>
+        </w:tc>
+        <w:tc>
+          <w:p>
+            <w:pPr>
+              <w:pStyle w:val="Compact"/>
+              <w:jc w:val="left"/>
+            </w:pPr>
+            <w:r>
+              <w:t xml:space="preserve">Sonho Rural</w:t>
+            </w:r>
+          </w:p>
+        </w:tc>
+        <w:tc>
+          <w:p>
+            <w:pPr>
+              <w:pStyle w:val="Compact"/>
+              <w:jc w:val="left"/>
+            </w:pPr>
+            <w:r>
+              <w:t xml:space="preserve">NA</w:t>
+            </w:r>
+          </w:p>
+        </w:tc>
+        <w:tc>
+          <w:p>
+            <w:pPr>
+              <w:pStyle w:val="Compact"/>
+              <w:jc w:val="left"/>
+            </w:pPr>
+            <w:r>
+              <w:t xml:space="preserve">NA</w:t>
+            </w:r>
+          </w:p>
+        </w:tc>
+        <w:tc>
+          <w:p>
+            <w:pPr>
+              <w:pStyle w:val="Compact"/>
+              <w:jc w:val="left"/>
+            </w:pPr>
+            <w:r>
+              <w:t xml:space="preserve">NA</w:t>
+            </w:r>
+          </w:p>
+        </w:tc>
+        <w:tc>
+          <w:p>
+            <w:pPr>
+              <w:pStyle w:val="Compact"/>
+              <w:jc w:val="left"/>
+            </w:pPr>
+            <w:r>
+              <w:t xml:space="preserve">NA</w:t>
+            </w:r>
+          </w:p>
+        </w:tc>
+        <w:tc>
+          <w:p>
+            <w:pPr>
+              <w:pStyle w:val="Compact"/>
+              <w:jc w:val="left"/>
+            </w:pPr>
+            <w:r>
+              <w:t xml:space="preserve">NA</w:t>
+            </w:r>
+          </w:p>
+        </w:tc>
+        <w:tc>
+          <w:p>
+            <w:pPr>
+              <w:pStyle w:val="Compact"/>
+              <w:jc w:val="left"/>
+            </w:pPr>
+            <w:r>
+              <w:t xml:space="preserve">NA</w:t>
+            </w:r>
+          </w:p>
+        </w:tc>
+        <w:tc>
+          <w:p>
+            <w:pPr>
+              <w:pStyle w:val="Compact"/>
+              <w:jc w:val="left"/>
+            </w:pPr>
+            <w:r>
+              <w:t xml:space="preserve">NA</w:t>
+            </w:r>
+          </w:p>
+        </w:tc>
+      </w:tr>
+      <w:tr>
+        <w:tc>
+          <w:p>
+            <w:pPr>
+              <w:pStyle w:val="Compact"/>
+              <w:jc w:val="left"/>
+            </w:pPr>
+            <w:r>
+              <w:t xml:space="preserve">406032</w:t>
+            </w:r>
+          </w:p>
+        </w:tc>
+        <w:tc>
+          <w:p>
+            <w:pPr>
+              <w:pStyle w:val="Compact"/>
+              <w:jc w:val="left"/>
+            </w:pPr>
+            <w:r>
+              <w:t xml:space="preserve">CELINA AMERICO MACALUE</w:t>
+            </w:r>
+          </w:p>
+        </w:tc>
+        <w:tc>
+          <w:p>
+            <w:pPr>
+              <w:pStyle w:val="Compact"/>
+              <w:jc w:val="left"/>
+            </w:pPr>
+            <w:r>
+              <w:t xml:space="preserve">Sonho Rural</w:t>
+            </w:r>
+          </w:p>
+        </w:tc>
+        <w:tc>
+          <w:p>
+            <w:pPr>
+              <w:pStyle w:val="Compact"/>
+              <w:jc w:val="left"/>
+            </w:pPr>
+            <w:r>
+              <w:t xml:space="preserve">NA</w:t>
+            </w:r>
+          </w:p>
+        </w:tc>
+        <w:tc>
+          <w:p>
+            <w:pPr>
+              <w:pStyle w:val="Compact"/>
+              <w:jc w:val="left"/>
+            </w:pPr>
+            <w:r>
+              <w:t xml:space="preserve">NA</w:t>
+            </w:r>
+          </w:p>
+        </w:tc>
+        <w:tc>
+          <w:p>
+            <w:pPr>
+              <w:pStyle w:val="Compact"/>
+              <w:jc w:val="left"/>
+            </w:pPr>
+            <w:r>
+              <w:t xml:space="preserve">NA</w:t>
+            </w:r>
+          </w:p>
+        </w:tc>
+        <w:tc>
+          <w:p>
+            <w:pPr>
+              <w:pStyle w:val="Compact"/>
+              <w:jc w:val="left"/>
+            </w:pPr>
+            <w:r>
+              <w:t xml:space="preserve">NA</w:t>
+            </w:r>
+          </w:p>
+        </w:tc>
+        <w:tc>
+          <w:p>
+            <w:pPr>
+              <w:pStyle w:val="Compact"/>
+              <w:jc w:val="left"/>
+            </w:pPr>
+            <w:r>
+              <w:t xml:space="preserve">NA</w:t>
+            </w:r>
+          </w:p>
+        </w:tc>
+        <w:tc>
+          <w:p>
+            <w:pPr>
+              <w:pStyle w:val="Compact"/>
+              <w:jc w:val="left"/>
+            </w:pPr>
+            <w:r>
+              <w:t xml:space="preserve">NA</w:t>
+            </w:r>
+          </w:p>
+        </w:tc>
+        <w:tc>
+          <w:p>
+            <w:pPr>
+              <w:pStyle w:val="Compact"/>
+              <w:jc w:val="left"/>
+            </w:pPr>
+            <w:r>
+              <w:t xml:space="preserve">NA</w:t>
+            </w:r>
+          </w:p>
+        </w:tc>
+      </w:tr>
+      <w:tr>
+        <w:tc>
+          <w:p>
+            <w:pPr>
+              <w:pStyle w:val="Compact"/>
+              <w:jc w:val="left"/>
+            </w:pPr>
+            <w:r>
+              <w:t xml:space="preserve">406033</w:t>
+            </w:r>
+          </w:p>
+        </w:tc>
+        <w:tc>
+          <w:p>
+            <w:pPr>
+              <w:pStyle w:val="Compact"/>
+              <w:jc w:val="left"/>
+            </w:pPr>
+            <w:r>
+              <w:t xml:space="preserve">CLARA VALENTE MUGADUI</w:t>
+            </w:r>
+          </w:p>
+        </w:tc>
+        <w:tc>
+          <w:p>
+            <w:pPr>
+              <w:pStyle w:val="Compact"/>
+              <w:jc w:val="left"/>
+            </w:pPr>
+            <w:r>
+              <w:t xml:space="preserve">Sonho Rural</w:t>
+            </w:r>
+          </w:p>
+        </w:tc>
+        <w:tc>
+          <w:p>
+            <w:pPr>
+              <w:pStyle w:val="Compact"/>
+              <w:jc w:val="left"/>
+            </w:pPr>
+            <w:r>
+              <w:t xml:space="preserve">NA</w:t>
+            </w:r>
+          </w:p>
+        </w:tc>
+        <w:tc>
+          <w:p>
+            <w:pPr>
+              <w:pStyle w:val="Compact"/>
+              <w:jc w:val="left"/>
+            </w:pPr>
+            <w:r>
+              <w:t xml:space="preserve">NA</w:t>
+            </w:r>
+          </w:p>
+        </w:tc>
+        <w:tc>
+          <w:p>
+            <w:pPr>
+              <w:pStyle w:val="Compact"/>
+              <w:jc w:val="left"/>
+            </w:pPr>
+            <w:r>
+              <w:t xml:space="preserve">NA</w:t>
+            </w:r>
+          </w:p>
+        </w:tc>
+        <w:tc>
+          <w:p>
+            <w:pPr>
+              <w:pStyle w:val="Compact"/>
+              <w:jc w:val="left"/>
+            </w:pPr>
+            <w:r>
+              <w:t xml:space="preserve">NA</w:t>
+            </w:r>
+          </w:p>
+        </w:tc>
+        <w:tc>
+          <w:p>
+            <w:pPr>
+              <w:pStyle w:val="Compact"/>
+              <w:jc w:val="left"/>
+            </w:pPr>
+            <w:r>
+              <w:t xml:space="preserve">NA</w:t>
+            </w:r>
+          </w:p>
+        </w:tc>
+        <w:tc>
+          <w:p>
+            <w:pPr>
+              <w:pStyle w:val="Compact"/>
+              <w:jc w:val="left"/>
+            </w:pPr>
+            <w:r>
+              <w:t xml:space="preserve">NA</w:t>
+            </w:r>
+          </w:p>
+        </w:tc>
+        <w:tc>
+          <w:p>
+            <w:pPr>
+              <w:pStyle w:val="Compact"/>
+              <w:jc w:val="left"/>
+            </w:pPr>
+            <w:r>
+              <w:t xml:space="preserve">NA</w:t>
+            </w:r>
+          </w:p>
+        </w:tc>
+      </w:tr>
+      <w:tr>
+        <w:tc>
+          <w:p>
+            <w:pPr>
+              <w:pStyle w:val="Compact"/>
+              <w:jc w:val="left"/>
+            </w:pPr>
+            <w:r>
+              <w:t xml:space="preserve">406034</w:t>
+            </w:r>
+          </w:p>
+        </w:tc>
+        <w:tc>
+          <w:p>
+            <w:pPr>
+              <w:pStyle w:val="Compact"/>
+              <w:jc w:val="left"/>
+            </w:pPr>
+            <w:r>
+              <w:t xml:space="preserve">GINA JOSE SITOE</w:t>
+            </w:r>
+          </w:p>
+        </w:tc>
+        <w:tc>
+          <w:p>
+            <w:pPr>
+              <w:pStyle w:val="Compact"/>
+              <w:jc w:val="left"/>
+            </w:pPr>
+            <w:r>
+              <w:t xml:space="preserve">Sonho Rural</w:t>
+            </w:r>
+          </w:p>
+        </w:tc>
+        <w:tc>
+          <w:p>
+            <w:pPr>
+              <w:pStyle w:val="Compact"/>
+              <w:jc w:val="left"/>
+            </w:pPr>
+            <w:r>
+              <w:t xml:space="preserve">NA</w:t>
+            </w:r>
+          </w:p>
+        </w:tc>
+        <w:tc>
+          <w:p>
+            <w:pPr>
+              <w:pStyle w:val="Compact"/>
+              <w:jc w:val="left"/>
+            </w:pPr>
+            <w:r>
+              <w:t xml:space="preserve">NA</w:t>
+            </w:r>
+          </w:p>
+        </w:tc>
+        <w:tc>
+          <w:p>
+            <w:pPr>
+              <w:pStyle w:val="Compact"/>
+              <w:jc w:val="left"/>
+            </w:pPr>
+            <w:r>
+              <w:t xml:space="preserve">NA</w:t>
+            </w:r>
+          </w:p>
+        </w:tc>
+        <w:tc>
+          <w:p>
+            <w:pPr>
+              <w:pStyle w:val="Compact"/>
+              <w:jc w:val="left"/>
+            </w:pPr>
+            <w:r>
+              <w:t xml:space="preserve">NA</w:t>
+            </w:r>
+          </w:p>
+        </w:tc>
+        <w:tc>
+          <w:p>
+            <w:pPr>
+              <w:pStyle w:val="Compact"/>
+              <w:jc w:val="left"/>
+            </w:pPr>
+            <w:r>
+              <w:t xml:space="preserve">NA</w:t>
+            </w:r>
+          </w:p>
+        </w:tc>
+        <w:tc>
+          <w:p>
+            <w:pPr>
+              <w:pStyle w:val="Compact"/>
+              <w:jc w:val="left"/>
+            </w:pPr>
+            <w:r>
+              <w:t xml:space="preserve">NA</w:t>
+            </w:r>
+          </w:p>
+        </w:tc>
+        <w:tc>
+          <w:p>
+            <w:pPr>
+              <w:pStyle w:val="Compact"/>
+              <w:jc w:val="left"/>
+            </w:pPr>
+            <w:r>
+              <w:t xml:space="preserve">NA</w:t>
+            </w:r>
+          </w:p>
+        </w:tc>
+      </w:tr>
+      <w:tr>
+        <w:tc>
+          <w:p>
+            <w:pPr>
+              <w:pStyle w:val="Compact"/>
+              <w:jc w:val="left"/>
+            </w:pPr>
+            <w:r>
+              <w:t xml:space="preserve">406035</w:t>
+            </w:r>
+          </w:p>
+        </w:tc>
+        <w:tc>
+          <w:p>
+            <w:pPr>
+              <w:pStyle w:val="Compact"/>
+              <w:jc w:val="left"/>
+            </w:pPr>
+            <w:r>
+              <w:t xml:space="preserve">ISABEL JOAO RAUL</w:t>
+            </w:r>
+          </w:p>
+        </w:tc>
+        <w:tc>
+          <w:p>
+            <w:pPr>
+              <w:pStyle w:val="Compact"/>
+              <w:jc w:val="left"/>
+            </w:pPr>
+            <w:r>
+              <w:t xml:space="preserve">Sonho Rural</w:t>
+            </w:r>
+          </w:p>
+        </w:tc>
+        <w:tc>
+          <w:p>
+            <w:pPr>
+              <w:pStyle w:val="Compact"/>
+              <w:jc w:val="left"/>
+            </w:pPr>
+            <w:r>
+              <w:t xml:space="preserve">NA</w:t>
+            </w:r>
+          </w:p>
+        </w:tc>
+        <w:tc>
+          <w:p>
+            <w:pPr>
+              <w:pStyle w:val="Compact"/>
+              <w:jc w:val="left"/>
+            </w:pPr>
+            <w:r>
+              <w:t xml:space="preserve">NA</w:t>
+            </w:r>
+          </w:p>
+        </w:tc>
+        <w:tc>
+          <w:p>
+            <w:pPr>
+              <w:pStyle w:val="Compact"/>
+              <w:jc w:val="left"/>
+            </w:pPr>
+            <w:r>
+              <w:t xml:space="preserve">NA</w:t>
+            </w:r>
+          </w:p>
+        </w:tc>
+        <w:tc>
+          <w:p>
+            <w:pPr>
+              <w:pStyle w:val="Compact"/>
+              <w:jc w:val="left"/>
+            </w:pPr>
+            <w:r>
+              <w:t xml:space="preserve">NA</w:t>
+            </w:r>
+          </w:p>
+        </w:tc>
+        <w:tc>
+          <w:p>
+            <w:pPr>
+              <w:pStyle w:val="Compact"/>
+              <w:jc w:val="left"/>
+            </w:pPr>
+            <w:r>
+              <w:t xml:space="preserve">NA</w:t>
+            </w:r>
+          </w:p>
+        </w:tc>
+        <w:tc>
+          <w:p>
+            <w:pPr>
+              <w:pStyle w:val="Compact"/>
+              <w:jc w:val="left"/>
+            </w:pPr>
+            <w:r>
+              <w:t xml:space="preserve">NA</w:t>
+            </w:r>
+          </w:p>
+        </w:tc>
+        <w:tc>
+          <w:p>
+            <w:pPr>
+              <w:pStyle w:val="Compact"/>
+              <w:jc w:val="left"/>
+            </w:pPr>
+            <w:r>
+              <w:t xml:space="preserve">NA</w:t>
+            </w:r>
+          </w:p>
+        </w:tc>
+      </w:tr>
+      <w:tr>
+        <w:tc>
+          <w:p>
+            <w:pPr>
+              <w:pStyle w:val="Compact"/>
+              <w:jc w:val="left"/>
+            </w:pPr>
+            <w:r>
+              <w:t xml:space="preserve">406036</w:t>
+            </w:r>
+          </w:p>
+        </w:tc>
+        <w:tc>
+          <w:p>
+            <w:pPr>
+              <w:pStyle w:val="Compact"/>
+              <w:jc w:val="left"/>
+            </w:pPr>
+            <w:r>
+              <w:t xml:space="preserve">ISABEL MATEUS MOIANE</w:t>
+            </w:r>
+          </w:p>
+        </w:tc>
+        <w:tc>
+          <w:p>
+            <w:pPr>
+              <w:pStyle w:val="Compact"/>
+              <w:jc w:val="left"/>
+            </w:pPr>
+            <w:r>
+              <w:t xml:space="preserve">Sonho Rural</w:t>
+            </w:r>
+          </w:p>
+        </w:tc>
+        <w:tc>
+          <w:p>
+            <w:pPr>
+              <w:pStyle w:val="Compact"/>
+              <w:jc w:val="left"/>
+            </w:pPr>
+            <w:r>
+              <w:t xml:space="preserve">NA</w:t>
+            </w:r>
+          </w:p>
+        </w:tc>
+        <w:tc>
+          <w:p>
+            <w:pPr>
+              <w:pStyle w:val="Compact"/>
+              <w:jc w:val="left"/>
+            </w:pPr>
+            <w:r>
+              <w:t xml:space="preserve">NA</w:t>
+            </w:r>
+          </w:p>
+        </w:tc>
+        <w:tc>
+          <w:p>
+            <w:pPr>
+              <w:pStyle w:val="Compact"/>
+              <w:jc w:val="left"/>
+            </w:pPr>
+            <w:r>
+              <w:t xml:space="preserve">NA</w:t>
+            </w:r>
+          </w:p>
+        </w:tc>
+        <w:tc>
+          <w:p>
+            <w:pPr>
+              <w:pStyle w:val="Compact"/>
+              <w:jc w:val="left"/>
+            </w:pPr>
+            <w:r>
+              <w:t xml:space="preserve">NA</w:t>
+            </w:r>
+          </w:p>
+        </w:tc>
+        <w:tc>
+          <w:p>
+            <w:pPr>
+              <w:pStyle w:val="Compact"/>
+              <w:jc w:val="left"/>
+            </w:pPr>
+            <w:r>
+              <w:t xml:space="preserve">NA</w:t>
+            </w:r>
+          </w:p>
+        </w:tc>
+        <w:tc>
+          <w:p>
+            <w:pPr>
+              <w:pStyle w:val="Compact"/>
+              <w:jc w:val="left"/>
+            </w:pPr>
+            <w:r>
+              <w:t xml:space="preserve">NA</w:t>
+            </w:r>
+          </w:p>
+        </w:tc>
+        <w:tc>
+          <w:p>
+            <w:pPr>
+              <w:pStyle w:val="Compact"/>
+              <w:jc w:val="left"/>
+            </w:pPr>
+            <w:r>
+              <w:t xml:space="preserve">NA</w:t>
+            </w:r>
+          </w:p>
+        </w:tc>
+      </w:tr>
+      <w:tr>
+        <w:tc>
+          <w:p>
+            <w:pPr>
+              <w:pStyle w:val="Compact"/>
+              <w:jc w:val="left"/>
+            </w:pPr>
+            <w:r>
+              <w:t xml:space="preserve">406037</w:t>
+            </w:r>
+          </w:p>
+        </w:tc>
+        <w:tc>
+          <w:p>
+            <w:pPr>
+              <w:pStyle w:val="Compact"/>
+              <w:jc w:val="left"/>
+            </w:pPr>
+            <w:r>
+              <w:t xml:space="preserve">KATIA DERCILIA MUCHANGA</w:t>
+            </w:r>
+          </w:p>
+        </w:tc>
+        <w:tc>
+          <w:p>
+            <w:pPr>
+              <w:pStyle w:val="Compact"/>
+              <w:jc w:val="left"/>
+            </w:pPr>
+            <w:r>
+              <w:t xml:space="preserve">Sonho Rural</w:t>
+            </w:r>
+          </w:p>
+        </w:tc>
+        <w:tc>
+          <w:p>
+            <w:pPr>
+              <w:pStyle w:val="Compact"/>
+              <w:jc w:val="left"/>
+            </w:pPr>
+            <w:r>
+              <w:t xml:space="preserve">NA</w:t>
+            </w:r>
+          </w:p>
+        </w:tc>
+        <w:tc>
+          <w:p>
+            <w:pPr>
+              <w:pStyle w:val="Compact"/>
+              <w:jc w:val="left"/>
+            </w:pPr>
+            <w:r>
+              <w:t xml:space="preserve">NA</w:t>
+            </w:r>
+          </w:p>
+        </w:tc>
+        <w:tc>
+          <w:p>
+            <w:pPr>
+              <w:pStyle w:val="Compact"/>
+              <w:jc w:val="left"/>
+            </w:pPr>
+            <w:r>
+              <w:t xml:space="preserve">NA</w:t>
+            </w:r>
+          </w:p>
+        </w:tc>
+        <w:tc>
+          <w:p>
+            <w:pPr>
+              <w:pStyle w:val="Compact"/>
+              <w:jc w:val="left"/>
+            </w:pPr>
+            <w:r>
+              <w:t xml:space="preserve">NA</w:t>
+            </w:r>
+          </w:p>
+        </w:tc>
+        <w:tc>
+          <w:p>
+            <w:pPr>
+              <w:pStyle w:val="Compact"/>
+              <w:jc w:val="left"/>
+            </w:pPr>
+            <w:r>
+              <w:t xml:space="preserve">NA</w:t>
+            </w:r>
+          </w:p>
+        </w:tc>
+        <w:tc>
+          <w:p>
+            <w:pPr>
+              <w:pStyle w:val="Compact"/>
+              <w:jc w:val="left"/>
+            </w:pPr>
+            <w:r>
+              <w:t xml:space="preserve">NA</w:t>
+            </w:r>
+          </w:p>
+        </w:tc>
+        <w:tc>
+          <w:p>
+            <w:pPr>
+              <w:pStyle w:val="Compact"/>
+              <w:jc w:val="left"/>
+            </w:pPr>
+            <w:r>
+              <w:t xml:space="preserve">NA</w:t>
+            </w:r>
+          </w:p>
+        </w:tc>
+      </w:tr>
+      <w:tr>
+        <w:tc>
+          <w:p>
+            <w:pPr>
+              <w:pStyle w:val="Compact"/>
+              <w:jc w:val="left"/>
+            </w:pPr>
+            <w:r>
+              <w:t xml:space="preserve">406038</w:t>
+            </w:r>
+          </w:p>
+        </w:tc>
+        <w:tc>
+          <w:p>
+            <w:pPr>
+              <w:pStyle w:val="Compact"/>
+              <w:jc w:val="left"/>
+            </w:pPr>
+            <w:r>
+              <w:t xml:space="preserve">LAURA CREMILDA MACANHA</w:t>
+            </w:r>
+          </w:p>
+        </w:tc>
+        <w:tc>
+          <w:p>
+            <w:pPr>
+              <w:pStyle w:val="Compact"/>
+              <w:jc w:val="left"/>
+            </w:pPr>
+            <w:r>
+              <w:t xml:space="preserve">Sonho Rural</w:t>
+            </w:r>
+          </w:p>
+        </w:tc>
+        <w:tc>
+          <w:p>
+            <w:pPr>
+              <w:pStyle w:val="Compact"/>
+              <w:jc w:val="left"/>
+            </w:pPr>
+            <w:r>
+              <w:t xml:space="preserve">NA</w:t>
+            </w:r>
+          </w:p>
+        </w:tc>
+        <w:tc>
+          <w:p>
+            <w:pPr>
+              <w:pStyle w:val="Compact"/>
+              <w:jc w:val="left"/>
+            </w:pPr>
+            <w:r>
+              <w:t xml:space="preserve">NA</w:t>
+            </w:r>
+          </w:p>
+        </w:tc>
+        <w:tc>
+          <w:p>
+            <w:pPr>
+              <w:pStyle w:val="Compact"/>
+              <w:jc w:val="left"/>
+            </w:pPr>
+            <w:r>
+              <w:t xml:space="preserve">NA</w:t>
+            </w:r>
+          </w:p>
+        </w:tc>
+        <w:tc>
+          <w:p>
+            <w:pPr>
+              <w:pStyle w:val="Compact"/>
+              <w:jc w:val="left"/>
+            </w:pPr>
+            <w:r>
+              <w:t xml:space="preserve">NA</w:t>
+            </w:r>
+          </w:p>
+        </w:tc>
+        <w:tc>
+          <w:p>
+            <w:pPr>
+              <w:pStyle w:val="Compact"/>
+              <w:jc w:val="left"/>
+            </w:pPr>
+            <w:r>
+              <w:t xml:space="preserve">NA</w:t>
+            </w:r>
+          </w:p>
+        </w:tc>
+        <w:tc>
+          <w:p>
+            <w:pPr>
+              <w:pStyle w:val="Compact"/>
+              <w:jc w:val="left"/>
+            </w:pPr>
+            <w:r>
+              <w:t xml:space="preserve">NA</w:t>
+            </w:r>
+          </w:p>
+        </w:tc>
+        <w:tc>
+          <w:p>
+            <w:pPr>
+              <w:pStyle w:val="Compact"/>
+              <w:jc w:val="left"/>
+            </w:pPr>
+            <w:r>
+              <w:t xml:space="preserve">NA</w:t>
+            </w:r>
+          </w:p>
+        </w:tc>
+      </w:tr>
+      <w:tr>
+        <w:tc>
+          <w:p>
+            <w:pPr>
+              <w:pStyle w:val="Compact"/>
+              <w:jc w:val="left"/>
+            </w:pPr>
+            <w:r>
+              <w:t xml:space="preserve">406039</w:t>
+            </w:r>
+          </w:p>
+        </w:tc>
+        <w:tc>
+          <w:p>
+            <w:pPr>
+              <w:pStyle w:val="Compact"/>
+              <w:jc w:val="left"/>
+            </w:pPr>
+            <w:r>
+              <w:t xml:space="preserve">LIDIA MATHE</w:t>
+            </w:r>
+          </w:p>
+        </w:tc>
+        <w:tc>
+          <w:p>
+            <w:pPr>
+              <w:pStyle w:val="Compact"/>
+              <w:jc w:val="left"/>
+            </w:pPr>
+            <w:r>
+              <w:t xml:space="preserve">Sonho Rural</w:t>
+            </w:r>
+          </w:p>
+        </w:tc>
+        <w:tc>
+          <w:p>
+            <w:pPr>
+              <w:pStyle w:val="Compact"/>
+              <w:jc w:val="left"/>
+            </w:pPr>
+            <w:r>
+              <w:t xml:space="preserve">NA</w:t>
+            </w:r>
+          </w:p>
+        </w:tc>
+        <w:tc>
+          <w:p>
+            <w:pPr>
+              <w:pStyle w:val="Compact"/>
+              <w:jc w:val="left"/>
+            </w:pPr>
+            <w:r>
+              <w:t xml:space="preserve">NA</w:t>
+            </w:r>
+          </w:p>
+        </w:tc>
+        <w:tc>
+          <w:p>
+            <w:pPr>
+              <w:pStyle w:val="Compact"/>
+              <w:jc w:val="left"/>
+            </w:pPr>
+            <w:r>
+              <w:t xml:space="preserve">NA</w:t>
+            </w:r>
+          </w:p>
+        </w:tc>
+        <w:tc>
+          <w:p>
+            <w:pPr>
+              <w:pStyle w:val="Compact"/>
+              <w:jc w:val="left"/>
+            </w:pPr>
+            <w:r>
+              <w:t xml:space="preserve">NA</w:t>
+            </w:r>
+          </w:p>
+        </w:tc>
+        <w:tc>
+          <w:p>
+            <w:pPr>
+              <w:pStyle w:val="Compact"/>
+              <w:jc w:val="left"/>
+            </w:pPr>
+            <w:r>
+              <w:t xml:space="preserve">NA</w:t>
+            </w:r>
+          </w:p>
+        </w:tc>
+        <w:tc>
+          <w:p>
+            <w:pPr>
+              <w:pStyle w:val="Compact"/>
+              <w:jc w:val="left"/>
+            </w:pPr>
+            <w:r>
+              <w:t xml:space="preserve">NA</w:t>
+            </w:r>
+          </w:p>
+        </w:tc>
+        <w:tc>
+          <w:p>
+            <w:pPr>
+              <w:pStyle w:val="Compact"/>
+              <w:jc w:val="left"/>
+            </w:pPr>
+            <w:r>
+              <w:t xml:space="preserve">NA</w:t>
+            </w:r>
+          </w:p>
+        </w:tc>
+      </w:tr>
+      <w:tr>
+        <w:tc>
+          <w:p>
+            <w:pPr>
+              <w:pStyle w:val="Compact"/>
+              <w:jc w:val="left"/>
+            </w:pPr>
+            <w:r>
+              <w:t xml:space="preserve">406040</w:t>
+            </w:r>
+          </w:p>
+        </w:tc>
+        <w:tc>
+          <w:p>
+            <w:pPr>
+              <w:pStyle w:val="Compact"/>
+              <w:jc w:val="left"/>
+            </w:pPr>
+            <w:r>
+              <w:t xml:space="preserve">MARTA ERNESTO SAIMON NGWENHA</w:t>
+            </w:r>
+          </w:p>
+        </w:tc>
+        <w:tc>
+          <w:p>
+            <w:pPr>
+              <w:pStyle w:val="Compact"/>
+              <w:jc w:val="left"/>
+            </w:pPr>
+            <w:r>
+              <w:t xml:space="preserve">Sonho Rural</w:t>
+            </w:r>
+          </w:p>
+        </w:tc>
+        <w:tc>
+          <w:p>
+            <w:pPr>
+              <w:pStyle w:val="Compact"/>
+              <w:jc w:val="left"/>
+            </w:pPr>
+            <w:r>
+              <w:t xml:space="preserve">NA</w:t>
+            </w:r>
+          </w:p>
+        </w:tc>
+        <w:tc>
+          <w:p>
+            <w:pPr>
+              <w:pStyle w:val="Compact"/>
+              <w:jc w:val="left"/>
+            </w:pPr>
+            <w:r>
+              <w:t xml:space="preserve">NA</w:t>
+            </w:r>
+          </w:p>
+        </w:tc>
+        <w:tc>
+          <w:p>
+            <w:pPr>
+              <w:pStyle w:val="Compact"/>
+              <w:jc w:val="left"/>
+            </w:pPr>
+            <w:r>
+              <w:t xml:space="preserve">NA</w:t>
+            </w:r>
+          </w:p>
+        </w:tc>
+        <w:tc>
+          <w:p>
+            <w:pPr>
+              <w:pStyle w:val="Compact"/>
+              <w:jc w:val="left"/>
+            </w:pPr>
+            <w:r>
+              <w:t xml:space="preserve">NA</w:t>
+            </w:r>
+          </w:p>
+        </w:tc>
+        <w:tc>
+          <w:p>
+            <w:pPr>
+              <w:pStyle w:val="Compact"/>
+              <w:jc w:val="left"/>
+            </w:pPr>
+            <w:r>
+              <w:t xml:space="preserve">NA</w:t>
+            </w:r>
+          </w:p>
+        </w:tc>
+        <w:tc>
+          <w:p>
+            <w:pPr>
+              <w:pStyle w:val="Compact"/>
+              <w:jc w:val="left"/>
+            </w:pPr>
+            <w:r>
+              <w:t xml:space="preserve">NA</w:t>
+            </w:r>
+          </w:p>
+        </w:tc>
+        <w:tc>
+          <w:p>
+            <w:pPr>
+              <w:pStyle w:val="Compact"/>
+              <w:jc w:val="left"/>
+            </w:pPr>
+            <w:r>
+              <w:t xml:space="preserve">NA</w:t>
+            </w:r>
+          </w:p>
+        </w:tc>
+      </w:tr>
+      <w:tr>
+        <w:tc>
+          <w:p>
+            <w:pPr>
+              <w:pStyle w:val="Compact"/>
+              <w:jc w:val="left"/>
+            </w:pPr>
+            <w:r>
+              <w:t xml:space="preserve">406041</w:t>
+            </w:r>
+          </w:p>
+        </w:tc>
+        <w:tc>
+          <w:p>
+            <w:pPr>
+              <w:pStyle w:val="Compact"/>
+              <w:jc w:val="left"/>
+            </w:pPr>
+            <w:r>
+              <w:t xml:space="preserve">MARTA JUDAS TEMBE</w:t>
+            </w:r>
+          </w:p>
+        </w:tc>
+        <w:tc>
+          <w:p>
+            <w:pPr>
+              <w:pStyle w:val="Compact"/>
+              <w:jc w:val="left"/>
+            </w:pPr>
+            <w:r>
+              <w:t xml:space="preserve">Sonho Rural</w:t>
+            </w:r>
+          </w:p>
+        </w:tc>
+        <w:tc>
+          <w:p>
+            <w:pPr>
+              <w:pStyle w:val="Compact"/>
+              <w:jc w:val="left"/>
+            </w:pPr>
+            <w:r>
+              <w:t xml:space="preserve">NA</w:t>
+            </w:r>
+          </w:p>
+        </w:tc>
+        <w:tc>
+          <w:p>
+            <w:pPr>
+              <w:pStyle w:val="Compact"/>
+              <w:jc w:val="left"/>
+            </w:pPr>
+            <w:r>
+              <w:t xml:space="preserve">NA</w:t>
+            </w:r>
+          </w:p>
+        </w:tc>
+        <w:tc>
+          <w:p>
+            <w:pPr>
+              <w:pStyle w:val="Compact"/>
+              <w:jc w:val="left"/>
+            </w:pPr>
+            <w:r>
+              <w:t xml:space="preserve">NA</w:t>
+            </w:r>
+          </w:p>
+        </w:tc>
+        <w:tc>
+          <w:p>
+            <w:pPr>
+              <w:pStyle w:val="Compact"/>
+              <w:jc w:val="left"/>
+            </w:pPr>
+            <w:r>
+              <w:t xml:space="preserve">NA</w:t>
+            </w:r>
+          </w:p>
+        </w:tc>
+        <w:tc>
+          <w:p>
+            <w:pPr>
+              <w:pStyle w:val="Compact"/>
+              <w:jc w:val="left"/>
+            </w:pPr>
+            <w:r>
+              <w:t xml:space="preserve">NA</w:t>
+            </w:r>
+          </w:p>
+        </w:tc>
+        <w:tc>
+          <w:p>
+            <w:pPr>
+              <w:pStyle w:val="Compact"/>
+              <w:jc w:val="left"/>
+            </w:pPr>
+            <w:r>
+              <w:t xml:space="preserve">NA</w:t>
+            </w:r>
+          </w:p>
+        </w:tc>
+        <w:tc>
+          <w:p>
+            <w:pPr>
+              <w:pStyle w:val="Compact"/>
+              <w:jc w:val="left"/>
+            </w:pPr>
+            <w:r>
+              <w:t xml:space="preserve">NA</w:t>
+            </w:r>
+          </w:p>
+        </w:tc>
+      </w:tr>
+      <w:tr>
+        <w:tc>
+          <w:p>
+            <w:pPr>
+              <w:pStyle w:val="Compact"/>
+              <w:jc w:val="left"/>
+            </w:pPr>
+            <w:r>
+              <w:t xml:space="preserve">406042</w:t>
+            </w:r>
+          </w:p>
+        </w:tc>
+        <w:tc>
+          <w:p>
+            <w:pPr>
+              <w:pStyle w:val="Compact"/>
+              <w:jc w:val="left"/>
+            </w:pPr>
+            <w:r>
+              <w:t xml:space="preserve">MEDY ANA CUVILA</w:t>
+            </w:r>
+          </w:p>
+        </w:tc>
+        <w:tc>
+          <w:p>
+            <w:pPr>
+              <w:pStyle w:val="Compact"/>
+              <w:jc w:val="left"/>
+            </w:pPr>
+            <w:r>
+              <w:t xml:space="preserve">Sonho Rural</w:t>
+            </w:r>
+          </w:p>
+        </w:tc>
+        <w:tc>
+          <w:p>
+            <w:pPr>
+              <w:pStyle w:val="Compact"/>
+              <w:jc w:val="left"/>
+            </w:pPr>
+            <w:r>
+              <w:t xml:space="preserve">NA</w:t>
+            </w:r>
+          </w:p>
+        </w:tc>
+        <w:tc>
+          <w:p>
+            <w:pPr>
+              <w:pStyle w:val="Compact"/>
+              <w:jc w:val="left"/>
+            </w:pPr>
+            <w:r>
+              <w:t xml:space="preserve">NA</w:t>
+            </w:r>
+          </w:p>
+        </w:tc>
+        <w:tc>
+          <w:p>
+            <w:pPr>
+              <w:pStyle w:val="Compact"/>
+              <w:jc w:val="left"/>
+            </w:pPr>
+            <w:r>
+              <w:t xml:space="preserve">NA</w:t>
+            </w:r>
+          </w:p>
+        </w:tc>
+        <w:tc>
+          <w:p>
+            <w:pPr>
+              <w:pStyle w:val="Compact"/>
+              <w:jc w:val="left"/>
+            </w:pPr>
+            <w:r>
+              <w:t xml:space="preserve">NA</w:t>
+            </w:r>
+          </w:p>
+        </w:tc>
+        <w:tc>
+          <w:p>
+            <w:pPr>
+              <w:pStyle w:val="Compact"/>
+              <w:jc w:val="left"/>
+            </w:pPr>
+            <w:r>
+              <w:t xml:space="preserve">NA</w:t>
+            </w:r>
+          </w:p>
+        </w:tc>
+        <w:tc>
+          <w:p>
+            <w:pPr>
+              <w:pStyle w:val="Compact"/>
+              <w:jc w:val="left"/>
+            </w:pPr>
+            <w:r>
+              <w:t xml:space="preserve">NA</w:t>
+            </w:r>
+          </w:p>
+        </w:tc>
+        <w:tc>
+          <w:p>
+            <w:pPr>
+              <w:pStyle w:val="Compact"/>
+              <w:jc w:val="left"/>
+            </w:pPr>
+            <w:r>
+              <w:t xml:space="preserve">NA</w:t>
+            </w:r>
+          </w:p>
+        </w:tc>
+      </w:tr>
+      <w:tr>
+        <w:tc>
+          <w:p>
+            <w:pPr>
+              <w:pStyle w:val="Compact"/>
+              <w:jc w:val="left"/>
+            </w:pPr>
+            <w:r>
+              <w:t xml:space="preserve">406043</w:t>
+            </w:r>
+          </w:p>
+        </w:tc>
+        <w:tc>
+          <w:p>
+            <w:pPr>
+              <w:pStyle w:val="Compact"/>
+              <w:jc w:val="left"/>
+            </w:pPr>
+            <w:r>
+              <w:t xml:space="preserve">MERTINA DANIEL</w:t>
+            </w:r>
+          </w:p>
+        </w:tc>
+        <w:tc>
+          <w:p>
+            <w:pPr>
+              <w:pStyle w:val="Compact"/>
+              <w:jc w:val="left"/>
+            </w:pPr>
+            <w:r>
+              <w:t xml:space="preserve">Sonho Rural</w:t>
+            </w:r>
+          </w:p>
+        </w:tc>
+        <w:tc>
+          <w:p>
+            <w:pPr>
+              <w:pStyle w:val="Compact"/>
+              <w:jc w:val="left"/>
+            </w:pPr>
+            <w:r>
+              <w:t xml:space="preserve">NA</w:t>
+            </w:r>
+          </w:p>
+        </w:tc>
+        <w:tc>
+          <w:p>
+            <w:pPr>
+              <w:pStyle w:val="Compact"/>
+              <w:jc w:val="left"/>
+            </w:pPr>
+            <w:r>
+              <w:t xml:space="preserve">NA</w:t>
+            </w:r>
+          </w:p>
+        </w:tc>
+        <w:tc>
+          <w:p>
+            <w:pPr>
+              <w:pStyle w:val="Compact"/>
+              <w:jc w:val="left"/>
+            </w:pPr>
+            <w:r>
+              <w:t xml:space="preserve">NA</w:t>
+            </w:r>
+          </w:p>
+        </w:tc>
+        <w:tc>
+          <w:p>
+            <w:pPr>
+              <w:pStyle w:val="Compact"/>
+              <w:jc w:val="left"/>
+            </w:pPr>
+            <w:r>
+              <w:t xml:space="preserve">NA</w:t>
+            </w:r>
+          </w:p>
+        </w:tc>
+        <w:tc>
+          <w:p>
+            <w:pPr>
+              <w:pStyle w:val="Compact"/>
+              <w:jc w:val="left"/>
+            </w:pPr>
+            <w:r>
+              <w:t xml:space="preserve">NA</w:t>
+            </w:r>
+          </w:p>
+        </w:tc>
+        <w:tc>
+          <w:p>
+            <w:pPr>
+              <w:pStyle w:val="Compact"/>
+              <w:jc w:val="left"/>
+            </w:pPr>
+            <w:r>
+              <w:t xml:space="preserve">NA</w:t>
+            </w:r>
+          </w:p>
+        </w:tc>
+        <w:tc>
+          <w:p>
+            <w:pPr>
+              <w:pStyle w:val="Compact"/>
+              <w:jc w:val="left"/>
+            </w:pPr>
+            <w:r>
+              <w:t xml:space="preserve">NA</w:t>
+            </w:r>
+          </w:p>
+        </w:tc>
+      </w:tr>
+      <w:tr>
+        <w:tc>
+          <w:p>
+            <w:pPr>
+              <w:pStyle w:val="Compact"/>
+              <w:jc w:val="left"/>
+            </w:pPr>
+            <w:r>
+              <w:t xml:space="preserve">406044</w:t>
+            </w:r>
+          </w:p>
+        </w:tc>
+        <w:tc>
+          <w:p>
+            <w:pPr>
+              <w:pStyle w:val="Compact"/>
+              <w:jc w:val="left"/>
+            </w:pPr>
+            <w:r>
+              <w:t xml:space="preserve">OTILIA</w:t>
+            </w:r>
+          </w:p>
+        </w:tc>
+        <w:tc>
+          <w:p>
+            <w:pPr>
+              <w:pStyle w:val="Compact"/>
+              <w:jc w:val="left"/>
+            </w:pPr>
+            <w:r>
+              <w:t xml:space="preserve">Sonho Rural</w:t>
+            </w:r>
+          </w:p>
+        </w:tc>
+        <w:tc>
+          <w:p>
+            <w:pPr>
+              <w:pStyle w:val="Compact"/>
+              <w:jc w:val="left"/>
+            </w:pPr>
+            <w:r>
+              <w:t xml:space="preserve">NA</w:t>
+            </w:r>
+          </w:p>
+        </w:tc>
+        <w:tc>
+          <w:p>
+            <w:pPr>
+              <w:pStyle w:val="Compact"/>
+              <w:jc w:val="left"/>
+            </w:pPr>
+            <w:r>
+              <w:t xml:space="preserve">NA</w:t>
+            </w:r>
+          </w:p>
+        </w:tc>
+        <w:tc>
+          <w:p>
+            <w:pPr>
+              <w:pStyle w:val="Compact"/>
+              <w:jc w:val="left"/>
+            </w:pPr>
+            <w:r>
+              <w:t xml:space="preserve">NA</w:t>
+            </w:r>
+          </w:p>
+        </w:tc>
+        <w:tc>
+          <w:p>
+            <w:pPr>
+              <w:pStyle w:val="Compact"/>
+              <w:jc w:val="left"/>
+            </w:pPr>
+            <w:r>
+              <w:t xml:space="preserve">NA</w:t>
+            </w:r>
+          </w:p>
+        </w:tc>
+        <w:tc>
+          <w:p>
+            <w:pPr>
+              <w:pStyle w:val="Compact"/>
+              <w:jc w:val="left"/>
+            </w:pPr>
+            <w:r>
+              <w:t xml:space="preserve">NA</w:t>
+            </w:r>
+          </w:p>
+        </w:tc>
+        <w:tc>
+          <w:p>
+            <w:pPr>
+              <w:pStyle w:val="Compact"/>
+              <w:jc w:val="left"/>
+            </w:pPr>
+            <w:r>
+              <w:t xml:space="preserve">NA</w:t>
+            </w:r>
+          </w:p>
+        </w:tc>
+        <w:tc>
+          <w:p>
+            <w:pPr>
+              <w:pStyle w:val="Compact"/>
+              <w:jc w:val="left"/>
+            </w:pPr>
+            <w:r>
+              <w:t xml:space="preserve">NA</w:t>
+            </w:r>
+          </w:p>
+        </w:tc>
+      </w:tr>
+      <w:tr>
+        <w:tc>
+          <w:p>
+            <w:pPr>
+              <w:pStyle w:val="Compact"/>
+              <w:jc w:val="left"/>
+            </w:pPr>
+            <w:r>
+              <w:t xml:space="preserve">406045</w:t>
+            </w:r>
+          </w:p>
+        </w:tc>
+        <w:tc>
+          <w:p>
+            <w:pPr>
+              <w:pStyle w:val="Compact"/>
+              <w:jc w:val="left"/>
+            </w:pPr>
+            <w:r>
+              <w:t xml:space="preserve">ROSITA ANTONIO ARMANDO</w:t>
+            </w:r>
+          </w:p>
+        </w:tc>
+        <w:tc>
+          <w:p>
+            <w:pPr>
+              <w:pStyle w:val="Compact"/>
+              <w:jc w:val="left"/>
+            </w:pPr>
+            <w:r>
+              <w:t xml:space="preserve">Sonho Rural</w:t>
+            </w:r>
+          </w:p>
+        </w:tc>
+        <w:tc>
+          <w:p>
+            <w:pPr>
+              <w:pStyle w:val="Compact"/>
+              <w:jc w:val="left"/>
+            </w:pPr>
+            <w:r>
+              <w:t xml:space="preserve">NA</w:t>
+            </w:r>
+          </w:p>
+        </w:tc>
+        <w:tc>
+          <w:p>
+            <w:pPr>
+              <w:pStyle w:val="Compact"/>
+              <w:jc w:val="left"/>
+            </w:pPr>
+            <w:r>
+              <w:t xml:space="preserve">NA</w:t>
+            </w:r>
+          </w:p>
+        </w:tc>
+        <w:tc>
+          <w:p>
+            <w:pPr>
+              <w:pStyle w:val="Compact"/>
+              <w:jc w:val="left"/>
+            </w:pPr>
+            <w:r>
+              <w:t xml:space="preserve">NA</w:t>
+            </w:r>
+          </w:p>
+        </w:tc>
+        <w:tc>
+          <w:p>
+            <w:pPr>
+              <w:pStyle w:val="Compact"/>
+              <w:jc w:val="left"/>
+            </w:pPr>
+            <w:r>
+              <w:t xml:space="preserve">NA</w:t>
+            </w:r>
+          </w:p>
+        </w:tc>
+        <w:tc>
+          <w:p>
+            <w:pPr>
+              <w:pStyle w:val="Compact"/>
+              <w:jc w:val="left"/>
+            </w:pPr>
+            <w:r>
+              <w:t xml:space="preserve">NA</w:t>
+            </w:r>
+          </w:p>
+        </w:tc>
+        <w:tc>
+          <w:p>
+            <w:pPr>
+              <w:pStyle w:val="Compact"/>
+              <w:jc w:val="left"/>
+            </w:pPr>
+            <w:r>
+              <w:t xml:space="preserve">NA</w:t>
+            </w:r>
+          </w:p>
+        </w:tc>
+        <w:tc>
+          <w:p>
+            <w:pPr>
+              <w:pStyle w:val="Compact"/>
+              <w:jc w:val="left"/>
+            </w:pPr>
+            <w:r>
+              <w:t xml:space="preserve">NA</w:t>
+            </w:r>
+          </w:p>
+        </w:tc>
+      </w:tr>
+      <w:tr>
+        <w:tc>
+          <w:p>
+            <w:pPr>
+              <w:pStyle w:val="Compact"/>
+              <w:jc w:val="left"/>
+            </w:pPr>
+            <w:r>
+              <w:t xml:space="preserve">406046</w:t>
+            </w:r>
+          </w:p>
+        </w:tc>
+        <w:tc>
+          <w:p>
+            <w:pPr>
+              <w:pStyle w:val="Compact"/>
+              <w:jc w:val="left"/>
+            </w:pPr>
+            <w:r>
+              <w:t xml:space="preserve">TALITA NELSON MONDLANE</w:t>
+            </w:r>
+          </w:p>
+        </w:tc>
+        <w:tc>
+          <w:p>
+            <w:pPr>
+              <w:pStyle w:val="Compact"/>
+              <w:jc w:val="left"/>
+            </w:pPr>
+            <w:r>
+              <w:t xml:space="preserve">Sonho Rural</w:t>
+            </w:r>
+          </w:p>
+        </w:tc>
+        <w:tc>
+          <w:p>
+            <w:pPr>
+              <w:pStyle w:val="Compact"/>
+              <w:jc w:val="left"/>
+            </w:pPr>
+            <w:r>
+              <w:t xml:space="preserve">NA</w:t>
+            </w:r>
+          </w:p>
+        </w:tc>
+        <w:tc>
+          <w:p>
+            <w:pPr>
+              <w:pStyle w:val="Compact"/>
+              <w:jc w:val="left"/>
+            </w:pPr>
+            <w:r>
+              <w:t xml:space="preserve">NA</w:t>
+            </w:r>
+          </w:p>
+        </w:tc>
+        <w:tc>
+          <w:p>
+            <w:pPr>
+              <w:pStyle w:val="Compact"/>
+              <w:jc w:val="left"/>
+            </w:pPr>
+            <w:r>
+              <w:t xml:space="preserve">NA</w:t>
+            </w:r>
+          </w:p>
+        </w:tc>
+        <w:tc>
+          <w:p>
+            <w:pPr>
+              <w:pStyle w:val="Compact"/>
+              <w:jc w:val="left"/>
+            </w:pPr>
+            <w:r>
+              <w:t xml:space="preserve">NA</w:t>
+            </w:r>
+          </w:p>
+        </w:tc>
+        <w:tc>
+          <w:p>
+            <w:pPr>
+              <w:pStyle w:val="Compact"/>
+              <w:jc w:val="left"/>
+            </w:pPr>
+            <w:r>
+              <w:t xml:space="preserve">NA</w:t>
+            </w:r>
+          </w:p>
+        </w:tc>
+        <w:tc>
+          <w:p>
+            <w:pPr>
+              <w:pStyle w:val="Compact"/>
+              <w:jc w:val="left"/>
+            </w:pPr>
+            <w:r>
+              <w:t xml:space="preserve">NA</w:t>
+            </w:r>
+          </w:p>
+        </w:tc>
+        <w:tc>
+          <w:p>
+            <w:pPr>
+              <w:pStyle w:val="Compact"/>
+              <w:jc w:val="left"/>
+            </w:pPr>
+            <w:r>
+              <w:t xml:space="preserve">NA</w:t>
+            </w:r>
+          </w:p>
+        </w:tc>
+      </w:tr>
+      <w:tr>
+        <w:tc>
+          <w:p>
+            <w:pPr>
+              <w:pStyle w:val="Compact"/>
+              <w:jc w:val="left"/>
+            </w:pPr>
+            <w:r>
+              <w:t xml:space="preserve">406047</w:t>
+            </w:r>
+          </w:p>
+        </w:tc>
+        <w:tc>
+          <w:p>
+            <w:pPr>
+              <w:pStyle w:val="Compact"/>
+              <w:jc w:val="left"/>
+            </w:pPr>
+            <w:r>
+              <w:t xml:space="preserve">TATIANA PEDRO PILOTO</w:t>
+            </w:r>
+          </w:p>
+        </w:tc>
+        <w:tc>
+          <w:p>
+            <w:pPr>
+              <w:pStyle w:val="Compact"/>
+              <w:jc w:val="left"/>
+            </w:pPr>
+            <w:r>
+              <w:t xml:space="preserve">Sonho Rural</w:t>
+            </w:r>
+          </w:p>
+        </w:tc>
+        <w:tc>
+          <w:p>
+            <w:pPr>
+              <w:pStyle w:val="Compact"/>
+              <w:jc w:val="left"/>
+            </w:pPr>
+            <w:r>
+              <w:t xml:space="preserve">NA</w:t>
+            </w:r>
+          </w:p>
+        </w:tc>
+        <w:tc>
+          <w:p>
+            <w:pPr>
+              <w:pStyle w:val="Compact"/>
+              <w:jc w:val="left"/>
+            </w:pPr>
+            <w:r>
+              <w:t xml:space="preserve">NA</w:t>
+            </w:r>
+          </w:p>
+        </w:tc>
+        <w:tc>
+          <w:p>
+            <w:pPr>
+              <w:pStyle w:val="Compact"/>
+              <w:jc w:val="left"/>
+            </w:pPr>
+            <w:r>
+              <w:t xml:space="preserve">NA</w:t>
+            </w:r>
+          </w:p>
+        </w:tc>
+        <w:tc>
+          <w:p>
+            <w:pPr>
+              <w:pStyle w:val="Compact"/>
+              <w:jc w:val="left"/>
+            </w:pPr>
+            <w:r>
+              <w:t xml:space="preserve">NA</w:t>
+            </w:r>
+          </w:p>
+        </w:tc>
+        <w:tc>
+          <w:p>
+            <w:pPr>
+              <w:pStyle w:val="Compact"/>
+              <w:jc w:val="left"/>
+            </w:pPr>
+            <w:r>
+              <w:t xml:space="preserve">NA</w:t>
+            </w:r>
+          </w:p>
+        </w:tc>
+        <w:tc>
+          <w:p>
+            <w:pPr>
+              <w:pStyle w:val="Compact"/>
+              <w:jc w:val="left"/>
+            </w:pPr>
+            <w:r>
+              <w:t xml:space="preserve">NA</w:t>
+            </w:r>
+          </w:p>
+        </w:tc>
+        <w:tc>
+          <w:p>
+            <w:pPr>
+              <w:pStyle w:val="Compact"/>
+              <w:jc w:val="left"/>
+            </w:pPr>
+            <w:r>
+              <w:t xml:space="preserve">NA</w:t>
+            </w:r>
+          </w:p>
+        </w:tc>
+      </w:tr>
+      <w:tr>
+        <w:tc>
+          <w:p>
+            <w:pPr>
+              <w:pStyle w:val="Compact"/>
+              <w:jc w:val="left"/>
+            </w:pPr>
+            <w:r>
+              <w:t xml:space="preserve">406048</w:t>
+            </w:r>
+          </w:p>
+        </w:tc>
+        <w:tc>
+          <w:p>
+            <w:pPr>
+              <w:pStyle w:val="Compact"/>
+              <w:jc w:val="left"/>
+            </w:pPr>
+            <w:r>
+              <w:t xml:space="preserve">VANESSA PEDRO BIE</w:t>
+            </w:r>
+          </w:p>
+        </w:tc>
+        <w:tc>
+          <w:p>
+            <w:pPr>
+              <w:pStyle w:val="Compact"/>
+              <w:jc w:val="left"/>
+            </w:pPr>
+            <w:r>
+              <w:t xml:space="preserve">Sonho Rural</w:t>
+            </w:r>
+          </w:p>
+        </w:tc>
+        <w:tc>
+          <w:p>
+            <w:pPr>
+              <w:pStyle w:val="Compact"/>
+              <w:jc w:val="left"/>
+            </w:pPr>
+            <w:r>
+              <w:t xml:space="preserve">NA</w:t>
+            </w:r>
+          </w:p>
+        </w:tc>
+        <w:tc>
+          <w:p>
+            <w:pPr>
+              <w:pStyle w:val="Compact"/>
+              <w:jc w:val="left"/>
+            </w:pPr>
+            <w:r>
+              <w:t xml:space="preserve">NA</w:t>
+            </w:r>
+          </w:p>
+        </w:tc>
+        <w:tc>
+          <w:p>
+            <w:pPr>
+              <w:pStyle w:val="Compact"/>
+              <w:jc w:val="left"/>
+            </w:pPr>
+            <w:r>
+              <w:t xml:space="preserve">NA</w:t>
+            </w:r>
+          </w:p>
+        </w:tc>
+        <w:tc>
+          <w:p>
+            <w:pPr>
+              <w:pStyle w:val="Compact"/>
+              <w:jc w:val="left"/>
+            </w:pPr>
+            <w:r>
+              <w:t xml:space="preserve">NA</w:t>
+            </w:r>
+          </w:p>
+        </w:tc>
+        <w:tc>
+          <w:p>
+            <w:pPr>
+              <w:pStyle w:val="Compact"/>
+              <w:jc w:val="left"/>
+            </w:pPr>
+            <w:r>
+              <w:t xml:space="preserve">NA</w:t>
+            </w:r>
+          </w:p>
+        </w:tc>
+        <w:tc>
+          <w:p>
+            <w:pPr>
+              <w:pStyle w:val="Compact"/>
+              <w:jc w:val="left"/>
+            </w:pPr>
+            <w:r>
+              <w:t xml:space="preserve">NA</w:t>
+            </w:r>
+          </w:p>
+        </w:tc>
+        <w:tc>
+          <w:p>
+            <w:pPr>
+              <w:pStyle w:val="Compact"/>
+              <w:jc w:val="left"/>
+            </w:pPr>
+            <w:r>
+              <w:t xml:space="preserve">NA</w:t>
+            </w:r>
+          </w:p>
+        </w:tc>
+      </w:tr>
+    </w:tbl>
+    <w:p>
+      <w:r>
+        <w:br w:type="page"/>
+      </w:r>
+    </w:p>
     <w:bookmarkEnd w:id="112"/>
-    <w:bookmarkStart w:id="119" w:name="namaacha"/>
+    <w:bookmarkEnd w:id="113"/>
+    <w:bookmarkStart w:id="121" w:name="namaacha"/>
     <w:p>
       <w:pPr>
         <w:pStyle w:val="Heading1"/>
@@ -47975,7 +50585,7 @@
         <w:t xml:space="preserve">Namaacha</w:t>
       </w:r>
     </w:p>
-    <w:bookmarkStart w:id="113" w:name="bairo-a"/>
+    <w:bookmarkStart w:id="114" w:name="bairo-a"/>
     <w:p>
       <w:pPr>
         <w:pStyle w:val="Heading2"/>
@@ -48416,8 +51026,8 @@
         <w:br w:type="page"/>
       </w:r>
     </w:p>
-    <w:bookmarkEnd w:id="113"/>
-    <w:bookmarkStart w:id="114" w:name="bairro-1-1"/>
+    <w:bookmarkEnd w:id="114"/>
+    <w:bookmarkStart w:id="115" w:name="bairro-1-1"/>
     <w:p>
       <w:pPr>
         <w:pStyle w:val="Heading2"/>
@@ -48666,8 +51276,8 @@
         <w:br w:type="page"/>
       </w:r>
     </w:p>
-    <w:bookmarkEnd w:id="114"/>
-    <w:bookmarkStart w:id="115" w:name="bairro-b"/>
+    <w:bookmarkEnd w:id="115"/>
+    <w:bookmarkStart w:id="116" w:name="bairro-b"/>
     <w:p>
       <w:pPr>
         <w:pStyle w:val="Heading2"/>
@@ -48908,8 +51518,8 @@
         <w:br w:type="page"/>
       </w:r>
     </w:p>
-    <w:bookmarkEnd w:id="115"/>
-    <w:bookmarkStart w:id="116" w:name="fronteira"/>
+    <w:bookmarkEnd w:id="116"/>
+    <w:bookmarkStart w:id="117" w:name="fronteira"/>
     <w:p>
       <w:pPr>
         <w:pStyle w:val="Heading2"/>
@@ -49262,8 +51872,8 @@
         <w:br w:type="page"/>
       </w:r>
     </w:p>
-    <w:bookmarkEnd w:id="116"/>
-    <w:bookmarkStart w:id="117" w:name="goba"/>
+    <w:bookmarkEnd w:id="117"/>
+    <w:bookmarkStart w:id="118" w:name="goba"/>
     <w:p>
       <w:pPr>
         <w:pStyle w:val="Heading2"/>
@@ -49928,8 +52538,8 @@
         <w:br w:type="page"/>
       </w:r>
     </w:p>
-    <w:bookmarkEnd w:id="117"/>
-    <w:bookmarkStart w:id="118" w:name="mahelane"/>
+    <w:bookmarkEnd w:id="118"/>
+    <w:bookmarkStart w:id="119" w:name="mahelane"/>
     <w:p>
       <w:pPr>
         <w:pStyle w:val="Heading2"/>
@@ -51426,8 +54036,1946 @@
         <w:br w:type="page"/>
       </w:r>
     </w:p>
-    <w:bookmarkEnd w:id="118"/>
     <w:bookmarkEnd w:id="119"/>
+    <w:bookmarkStart w:id="120" w:name="sonho-rural-1"/>
+    <w:p>
+      <w:pPr>
+        <w:pStyle w:val="Heading2"/>
+      </w:pPr>
+      <w:r>
+        <w:t xml:space="preserve">Sonho Rural</w:t>
+      </w:r>
+    </w:p>
+    <w:tbl>
+      <w:tblPr>
+        <w:tblStyle w:val="Table"/>
+        <w:tblW w:type="pct" w:w="5000.0"/>
+        <w:tblLook w:firstRow="1" w:lastRow="0" w:firstColumn="0" w:lastColumn="0" w:noHBand="0" w:noVBand="0" w:val="0020"/>
+      </w:tblPr>
+      <w:tblGrid>
+        <w:gridCol w:w="465"/>
+        <w:gridCol w:w="1863"/>
+        <w:gridCol w:w="798"/>
+        <w:gridCol w:w="332"/>
+        <w:gridCol w:w="732"/>
+        <w:gridCol w:w="598"/>
+        <w:gridCol w:w="732"/>
+        <w:gridCol w:w="1064"/>
+        <w:gridCol w:w="665"/>
+        <w:gridCol w:w="665"/>
+      </w:tblGrid>
+      <w:tr>
+        <w:tc>
+          <w:p>
+            <w:pPr>
+              <w:pStyle w:val="Compact"/>
+              <w:jc w:val="left"/>
+            </w:pPr>
+            <w:r>
+              <w:t xml:space="preserve">ID</w:t>
+            </w:r>
+          </w:p>
+        </w:tc>
+        <w:tc>
+          <w:p>
+            <w:pPr>
+              <w:pStyle w:val="Compact"/>
+              <w:jc w:val="left"/>
+            </w:pPr>
+            <w:r>
+              <w:t xml:space="preserve">participante</w:t>
+            </w:r>
+          </w:p>
+        </w:tc>
+        <w:tc>
+          <w:p>
+            <w:pPr>
+              <w:pStyle w:val="Compact"/>
+              <w:jc w:val="left"/>
+            </w:pPr>
+            <w:r>
+              <w:t xml:space="preserve">projeto</w:t>
+            </w:r>
+          </w:p>
+        </w:tc>
+        <w:tc>
+          <w:p>
+            <w:pPr>
+              <w:pStyle w:val="Compact"/>
+              <w:jc w:val="left"/>
+            </w:pPr>
+            <w:r>
+              <w:t xml:space="preserve">sexo</w:t>
+            </w:r>
+          </w:p>
+        </w:tc>
+        <w:tc>
+          <w:p>
+            <w:pPr>
+              <w:pStyle w:val="Compact"/>
+              <w:jc w:val="left"/>
+            </w:pPr>
+            <w:r>
+              <w:t xml:space="preserve">quarteirao</w:t>
+            </w:r>
+          </w:p>
+        </w:tc>
+        <w:tc>
+          <w:p>
+            <w:pPr>
+              <w:pStyle w:val="Compact"/>
+              <w:jc w:val="left"/>
+            </w:pPr>
+            <w:r>
+              <w:t xml:space="preserve">endereco</w:t>
+            </w:r>
+          </w:p>
+        </w:tc>
+        <w:tc>
+          <w:p>
+            <w:pPr>
+              <w:pStyle w:val="Compact"/>
+              <w:jc w:val="left"/>
+            </w:pPr>
+            <w:r>
+              <w:t xml:space="preserve">referencia</w:t>
+            </w:r>
+          </w:p>
+        </w:tc>
+        <w:tc>
+          <w:p>
+            <w:pPr>
+              <w:pStyle w:val="Compact"/>
+              <w:jc w:val="left"/>
+            </w:pPr>
+            <w:r>
+              <w:t xml:space="preserve">referencia prox</w:t>
+            </w:r>
+          </w:p>
+        </w:tc>
+        <w:tc>
+          <w:p>
+            <w:pPr>
+              <w:pStyle w:val="Compact"/>
+              <w:jc w:val="left"/>
+            </w:pPr>
+            <w:r>
+              <w:t xml:space="preserve">telefone1</w:t>
+            </w:r>
+          </w:p>
+        </w:tc>
+        <w:tc>
+          <w:p>
+            <w:pPr>
+              <w:pStyle w:val="Compact"/>
+              <w:jc w:val="left"/>
+            </w:pPr>
+            <w:r>
+              <w:t xml:space="preserve">telefone2</w:t>
+            </w:r>
+          </w:p>
+        </w:tc>
+      </w:tr>
+      <w:tr>
+        <w:tc>
+          <w:p>
+            <w:pPr>
+              <w:pStyle w:val="Compact"/>
+              <w:jc w:val="left"/>
+            </w:pPr>
+            <w:r>
+              <w:t xml:space="preserve">407026</w:t>
+            </w:r>
+          </w:p>
+        </w:tc>
+        <w:tc>
+          <w:p>
+            <w:pPr>
+              <w:pStyle w:val="Compact"/>
+              <w:jc w:val="left"/>
+            </w:pPr>
+            <w:r>
+              <w:t xml:space="preserve">ALBERTINA BERNALDO MARQUEL</w:t>
+            </w:r>
+          </w:p>
+        </w:tc>
+        <w:tc>
+          <w:p>
+            <w:pPr>
+              <w:pStyle w:val="Compact"/>
+              <w:jc w:val="left"/>
+            </w:pPr>
+            <w:r>
+              <w:t xml:space="preserve">Sonho Rural</w:t>
+            </w:r>
+          </w:p>
+        </w:tc>
+        <w:tc>
+          <w:p>
+            <w:pPr>
+              <w:pStyle w:val="Compact"/>
+              <w:jc w:val="left"/>
+            </w:pPr>
+            <w:r>
+              <w:t xml:space="preserve">NA</w:t>
+            </w:r>
+          </w:p>
+        </w:tc>
+        <w:tc>
+          <w:p>
+            <w:pPr>
+              <w:pStyle w:val="Compact"/>
+              <w:jc w:val="left"/>
+            </w:pPr>
+            <w:r>
+              <w:t xml:space="preserve">NA</w:t>
+            </w:r>
+          </w:p>
+        </w:tc>
+        <w:tc>
+          <w:p>
+            <w:pPr>
+              <w:pStyle w:val="Compact"/>
+              <w:jc w:val="left"/>
+            </w:pPr>
+            <w:r>
+              <w:t xml:space="preserve">NA</w:t>
+            </w:r>
+          </w:p>
+        </w:tc>
+        <w:tc>
+          <w:p>
+            <w:pPr>
+              <w:pStyle w:val="Compact"/>
+              <w:jc w:val="left"/>
+            </w:pPr>
+            <w:r>
+              <w:t xml:space="preserve">NA</w:t>
+            </w:r>
+          </w:p>
+        </w:tc>
+        <w:tc>
+          <w:p>
+            <w:pPr>
+              <w:pStyle w:val="Compact"/>
+              <w:jc w:val="left"/>
+            </w:pPr>
+            <w:r>
+              <w:t xml:space="preserve">NA</w:t>
+            </w:r>
+          </w:p>
+        </w:tc>
+        <w:tc>
+          <w:p>
+            <w:pPr>
+              <w:pStyle w:val="Compact"/>
+              <w:jc w:val="left"/>
+            </w:pPr>
+            <w:r>
+              <w:t xml:space="preserve">NA</w:t>
+            </w:r>
+          </w:p>
+        </w:tc>
+        <w:tc>
+          <w:p>
+            <w:pPr>
+              <w:pStyle w:val="Compact"/>
+              <w:jc w:val="left"/>
+            </w:pPr>
+            <w:r>
+              <w:t xml:space="preserve">NA</w:t>
+            </w:r>
+          </w:p>
+        </w:tc>
+      </w:tr>
+      <w:tr>
+        <w:tc>
+          <w:p>
+            <w:pPr>
+              <w:pStyle w:val="Compact"/>
+              <w:jc w:val="left"/>
+            </w:pPr>
+            <w:r>
+              <w:t xml:space="preserve">407027</w:t>
+            </w:r>
+          </w:p>
+        </w:tc>
+        <w:tc>
+          <w:p>
+            <w:pPr>
+              <w:pStyle w:val="Compact"/>
+              <w:jc w:val="left"/>
+            </w:pPr>
+            <w:r>
+              <w:t xml:space="preserve">ALICE ARAO CONWANE</w:t>
+            </w:r>
+          </w:p>
+        </w:tc>
+        <w:tc>
+          <w:p>
+            <w:pPr>
+              <w:pStyle w:val="Compact"/>
+              <w:jc w:val="left"/>
+            </w:pPr>
+            <w:r>
+              <w:t xml:space="preserve">Sonho Rural</w:t>
+            </w:r>
+          </w:p>
+        </w:tc>
+        <w:tc>
+          <w:p>
+            <w:pPr>
+              <w:pStyle w:val="Compact"/>
+              <w:jc w:val="left"/>
+            </w:pPr>
+            <w:r>
+              <w:t xml:space="preserve">NA</w:t>
+            </w:r>
+          </w:p>
+        </w:tc>
+        <w:tc>
+          <w:p>
+            <w:pPr>
+              <w:pStyle w:val="Compact"/>
+              <w:jc w:val="left"/>
+            </w:pPr>
+            <w:r>
+              <w:t xml:space="preserve">NA</w:t>
+            </w:r>
+          </w:p>
+        </w:tc>
+        <w:tc>
+          <w:p>
+            <w:pPr>
+              <w:pStyle w:val="Compact"/>
+              <w:jc w:val="left"/>
+            </w:pPr>
+            <w:r>
+              <w:t xml:space="preserve">NA</w:t>
+            </w:r>
+          </w:p>
+        </w:tc>
+        <w:tc>
+          <w:p>
+            <w:pPr>
+              <w:pStyle w:val="Compact"/>
+              <w:jc w:val="left"/>
+            </w:pPr>
+            <w:r>
+              <w:t xml:space="preserve">NA</w:t>
+            </w:r>
+          </w:p>
+        </w:tc>
+        <w:tc>
+          <w:p>
+            <w:pPr>
+              <w:pStyle w:val="Compact"/>
+              <w:jc w:val="left"/>
+            </w:pPr>
+            <w:r>
+              <w:t xml:space="preserve">NA</w:t>
+            </w:r>
+          </w:p>
+        </w:tc>
+        <w:tc>
+          <w:p>
+            <w:pPr>
+              <w:pStyle w:val="Compact"/>
+              <w:jc w:val="left"/>
+            </w:pPr>
+            <w:r>
+              <w:t xml:space="preserve">NA</w:t>
+            </w:r>
+          </w:p>
+        </w:tc>
+        <w:tc>
+          <w:p>
+            <w:pPr>
+              <w:pStyle w:val="Compact"/>
+              <w:jc w:val="left"/>
+            </w:pPr>
+            <w:r>
+              <w:t xml:space="preserve">NA</w:t>
+            </w:r>
+          </w:p>
+        </w:tc>
+      </w:tr>
+      <w:tr>
+        <w:tc>
+          <w:p>
+            <w:pPr>
+              <w:pStyle w:val="Compact"/>
+              <w:jc w:val="left"/>
+            </w:pPr>
+            <w:r>
+              <w:t xml:space="preserve">407028</w:t>
+            </w:r>
+          </w:p>
+        </w:tc>
+        <w:tc>
+          <w:p>
+            <w:pPr>
+              <w:pStyle w:val="Compact"/>
+              <w:jc w:val="left"/>
+            </w:pPr>
+            <w:r>
+              <w:t xml:space="preserve">ALICE LIZETE MIOCHE</w:t>
+            </w:r>
+          </w:p>
+        </w:tc>
+        <w:tc>
+          <w:p>
+            <w:pPr>
+              <w:pStyle w:val="Compact"/>
+              <w:jc w:val="left"/>
+            </w:pPr>
+            <w:r>
+              <w:t xml:space="preserve">Sonho Rural</w:t>
+            </w:r>
+          </w:p>
+        </w:tc>
+        <w:tc>
+          <w:p>
+            <w:pPr>
+              <w:pStyle w:val="Compact"/>
+              <w:jc w:val="left"/>
+            </w:pPr>
+            <w:r>
+              <w:t xml:space="preserve">NA</w:t>
+            </w:r>
+          </w:p>
+        </w:tc>
+        <w:tc>
+          <w:p>
+            <w:pPr>
+              <w:pStyle w:val="Compact"/>
+              <w:jc w:val="left"/>
+            </w:pPr>
+            <w:r>
+              <w:t xml:space="preserve">NA</w:t>
+            </w:r>
+          </w:p>
+        </w:tc>
+        <w:tc>
+          <w:p>
+            <w:pPr>
+              <w:pStyle w:val="Compact"/>
+              <w:jc w:val="left"/>
+            </w:pPr>
+            <w:r>
+              <w:t xml:space="preserve">NA</w:t>
+            </w:r>
+          </w:p>
+        </w:tc>
+        <w:tc>
+          <w:p>
+            <w:pPr>
+              <w:pStyle w:val="Compact"/>
+              <w:jc w:val="left"/>
+            </w:pPr>
+            <w:r>
+              <w:t xml:space="preserve">NA</w:t>
+            </w:r>
+          </w:p>
+        </w:tc>
+        <w:tc>
+          <w:p>
+            <w:pPr>
+              <w:pStyle w:val="Compact"/>
+              <w:jc w:val="left"/>
+            </w:pPr>
+            <w:r>
+              <w:t xml:space="preserve">NA</w:t>
+            </w:r>
+          </w:p>
+        </w:tc>
+        <w:tc>
+          <w:p>
+            <w:pPr>
+              <w:pStyle w:val="Compact"/>
+              <w:jc w:val="left"/>
+            </w:pPr>
+            <w:r>
+              <w:t xml:space="preserve">NA</w:t>
+            </w:r>
+          </w:p>
+        </w:tc>
+        <w:tc>
+          <w:p>
+            <w:pPr>
+              <w:pStyle w:val="Compact"/>
+              <w:jc w:val="left"/>
+            </w:pPr>
+            <w:r>
+              <w:t xml:space="preserve">NA</w:t>
+            </w:r>
+          </w:p>
+        </w:tc>
+      </w:tr>
+      <w:tr>
+        <w:tc>
+          <w:p>
+            <w:pPr>
+              <w:pStyle w:val="Compact"/>
+              <w:jc w:val="left"/>
+            </w:pPr>
+            <w:r>
+              <w:t xml:space="preserve">407029</w:t>
+            </w:r>
+          </w:p>
+        </w:tc>
+        <w:tc>
+          <w:p>
+            <w:pPr>
+              <w:pStyle w:val="Compact"/>
+              <w:jc w:val="left"/>
+            </w:pPr>
+            <w:r>
+              <w:t xml:space="preserve">ANGELINA JUDITE MACAMO</w:t>
+            </w:r>
+          </w:p>
+        </w:tc>
+        <w:tc>
+          <w:p>
+            <w:pPr>
+              <w:pStyle w:val="Compact"/>
+              <w:jc w:val="left"/>
+            </w:pPr>
+            <w:r>
+              <w:t xml:space="preserve">Sonho Rural</w:t>
+            </w:r>
+          </w:p>
+        </w:tc>
+        <w:tc>
+          <w:p>
+            <w:pPr>
+              <w:pStyle w:val="Compact"/>
+              <w:jc w:val="left"/>
+            </w:pPr>
+            <w:r>
+              <w:t xml:space="preserve">NA</w:t>
+            </w:r>
+          </w:p>
+        </w:tc>
+        <w:tc>
+          <w:p>
+            <w:pPr>
+              <w:pStyle w:val="Compact"/>
+              <w:jc w:val="left"/>
+            </w:pPr>
+            <w:r>
+              <w:t xml:space="preserve">NA</w:t>
+            </w:r>
+          </w:p>
+        </w:tc>
+        <w:tc>
+          <w:p>
+            <w:pPr>
+              <w:pStyle w:val="Compact"/>
+              <w:jc w:val="left"/>
+            </w:pPr>
+            <w:r>
+              <w:t xml:space="preserve">NA</w:t>
+            </w:r>
+          </w:p>
+        </w:tc>
+        <w:tc>
+          <w:p>
+            <w:pPr>
+              <w:pStyle w:val="Compact"/>
+              <w:jc w:val="left"/>
+            </w:pPr>
+            <w:r>
+              <w:t xml:space="preserve">NA</w:t>
+            </w:r>
+          </w:p>
+        </w:tc>
+        <w:tc>
+          <w:p>
+            <w:pPr>
+              <w:pStyle w:val="Compact"/>
+              <w:jc w:val="left"/>
+            </w:pPr>
+            <w:r>
+              <w:t xml:space="preserve">NA</w:t>
+            </w:r>
+          </w:p>
+        </w:tc>
+        <w:tc>
+          <w:p>
+            <w:pPr>
+              <w:pStyle w:val="Compact"/>
+              <w:jc w:val="left"/>
+            </w:pPr>
+            <w:r>
+              <w:t xml:space="preserve">NA</w:t>
+            </w:r>
+          </w:p>
+        </w:tc>
+        <w:tc>
+          <w:p>
+            <w:pPr>
+              <w:pStyle w:val="Compact"/>
+              <w:jc w:val="left"/>
+            </w:pPr>
+            <w:r>
+              <w:t xml:space="preserve">NA</w:t>
+            </w:r>
+          </w:p>
+        </w:tc>
+      </w:tr>
+      <w:tr>
+        <w:tc>
+          <w:p>
+            <w:pPr>
+              <w:pStyle w:val="Compact"/>
+              <w:jc w:val="left"/>
+            </w:pPr>
+            <w:r>
+              <w:t xml:space="preserve">407030</w:t>
+            </w:r>
+          </w:p>
+        </w:tc>
+        <w:tc>
+          <w:p>
+            <w:pPr>
+              <w:pStyle w:val="Compact"/>
+              <w:jc w:val="left"/>
+            </w:pPr>
+            <w:r>
+              <w:t xml:space="preserve">ERICA SILVESTRE SOTO</w:t>
+            </w:r>
+          </w:p>
+        </w:tc>
+        <w:tc>
+          <w:p>
+            <w:pPr>
+              <w:pStyle w:val="Compact"/>
+              <w:jc w:val="left"/>
+            </w:pPr>
+            <w:r>
+              <w:t xml:space="preserve">Sonho Rural</w:t>
+            </w:r>
+          </w:p>
+        </w:tc>
+        <w:tc>
+          <w:p>
+            <w:pPr>
+              <w:pStyle w:val="Compact"/>
+              <w:jc w:val="left"/>
+            </w:pPr>
+            <w:r>
+              <w:t xml:space="preserve">NA</w:t>
+            </w:r>
+          </w:p>
+        </w:tc>
+        <w:tc>
+          <w:p>
+            <w:pPr>
+              <w:pStyle w:val="Compact"/>
+              <w:jc w:val="left"/>
+            </w:pPr>
+            <w:r>
+              <w:t xml:space="preserve">NA</w:t>
+            </w:r>
+          </w:p>
+        </w:tc>
+        <w:tc>
+          <w:p>
+            <w:pPr>
+              <w:pStyle w:val="Compact"/>
+              <w:jc w:val="left"/>
+            </w:pPr>
+            <w:r>
+              <w:t xml:space="preserve">NA</w:t>
+            </w:r>
+          </w:p>
+        </w:tc>
+        <w:tc>
+          <w:p>
+            <w:pPr>
+              <w:pStyle w:val="Compact"/>
+              <w:jc w:val="left"/>
+            </w:pPr>
+            <w:r>
+              <w:t xml:space="preserve">NA</w:t>
+            </w:r>
+          </w:p>
+        </w:tc>
+        <w:tc>
+          <w:p>
+            <w:pPr>
+              <w:pStyle w:val="Compact"/>
+              <w:jc w:val="left"/>
+            </w:pPr>
+            <w:r>
+              <w:t xml:space="preserve">NA</w:t>
+            </w:r>
+          </w:p>
+        </w:tc>
+        <w:tc>
+          <w:p>
+            <w:pPr>
+              <w:pStyle w:val="Compact"/>
+              <w:jc w:val="left"/>
+            </w:pPr>
+            <w:r>
+              <w:t xml:space="preserve">NA</w:t>
+            </w:r>
+          </w:p>
+        </w:tc>
+        <w:tc>
+          <w:p>
+            <w:pPr>
+              <w:pStyle w:val="Compact"/>
+              <w:jc w:val="left"/>
+            </w:pPr>
+            <w:r>
+              <w:t xml:space="preserve">NA</w:t>
+            </w:r>
+          </w:p>
+        </w:tc>
+      </w:tr>
+      <w:tr>
+        <w:tc>
+          <w:p>
+            <w:pPr>
+              <w:pStyle w:val="Compact"/>
+              <w:jc w:val="left"/>
+            </w:pPr>
+            <w:r>
+              <w:t xml:space="preserve">407031</w:t>
+            </w:r>
+          </w:p>
+        </w:tc>
+        <w:tc>
+          <w:p>
+            <w:pPr>
+              <w:pStyle w:val="Compact"/>
+              <w:jc w:val="left"/>
+            </w:pPr>
+            <w:r>
+              <w:t xml:space="preserve">ESSITA CARLOS MBENHANE</w:t>
+            </w:r>
+          </w:p>
+        </w:tc>
+        <w:tc>
+          <w:p>
+            <w:pPr>
+              <w:pStyle w:val="Compact"/>
+              <w:jc w:val="left"/>
+            </w:pPr>
+            <w:r>
+              <w:t xml:space="preserve">Sonho Rural</w:t>
+            </w:r>
+          </w:p>
+        </w:tc>
+        <w:tc>
+          <w:p>
+            <w:pPr>
+              <w:pStyle w:val="Compact"/>
+              <w:jc w:val="left"/>
+            </w:pPr>
+            <w:r>
+              <w:t xml:space="preserve">NA</w:t>
+            </w:r>
+          </w:p>
+        </w:tc>
+        <w:tc>
+          <w:p>
+            <w:pPr>
+              <w:pStyle w:val="Compact"/>
+              <w:jc w:val="left"/>
+            </w:pPr>
+            <w:r>
+              <w:t xml:space="preserve">NA</w:t>
+            </w:r>
+          </w:p>
+        </w:tc>
+        <w:tc>
+          <w:p>
+            <w:pPr>
+              <w:pStyle w:val="Compact"/>
+              <w:jc w:val="left"/>
+            </w:pPr>
+            <w:r>
+              <w:t xml:space="preserve">NA</w:t>
+            </w:r>
+          </w:p>
+        </w:tc>
+        <w:tc>
+          <w:p>
+            <w:pPr>
+              <w:pStyle w:val="Compact"/>
+              <w:jc w:val="left"/>
+            </w:pPr>
+            <w:r>
+              <w:t xml:space="preserve">NA</w:t>
+            </w:r>
+          </w:p>
+        </w:tc>
+        <w:tc>
+          <w:p>
+            <w:pPr>
+              <w:pStyle w:val="Compact"/>
+              <w:jc w:val="left"/>
+            </w:pPr>
+            <w:r>
+              <w:t xml:space="preserve">NA</w:t>
+            </w:r>
+          </w:p>
+        </w:tc>
+        <w:tc>
+          <w:p>
+            <w:pPr>
+              <w:pStyle w:val="Compact"/>
+              <w:jc w:val="left"/>
+            </w:pPr>
+            <w:r>
+              <w:t xml:space="preserve">NA</w:t>
+            </w:r>
+          </w:p>
+        </w:tc>
+        <w:tc>
+          <w:p>
+            <w:pPr>
+              <w:pStyle w:val="Compact"/>
+              <w:jc w:val="left"/>
+            </w:pPr>
+            <w:r>
+              <w:t xml:space="preserve">NA</w:t>
+            </w:r>
+          </w:p>
+        </w:tc>
+      </w:tr>
+      <w:tr>
+        <w:tc>
+          <w:p>
+            <w:pPr>
+              <w:pStyle w:val="Compact"/>
+              <w:jc w:val="left"/>
+            </w:pPr>
+            <w:r>
+              <w:t xml:space="preserve">407032</w:t>
+            </w:r>
+          </w:p>
+        </w:tc>
+        <w:tc>
+          <w:p>
+            <w:pPr>
+              <w:pStyle w:val="Compact"/>
+              <w:jc w:val="left"/>
+            </w:pPr>
+            <w:r>
+              <w:t xml:space="preserve">EUGENIA EDUARDO JORGE</w:t>
+            </w:r>
+          </w:p>
+        </w:tc>
+        <w:tc>
+          <w:p>
+            <w:pPr>
+              <w:pStyle w:val="Compact"/>
+              <w:jc w:val="left"/>
+            </w:pPr>
+            <w:r>
+              <w:t xml:space="preserve">Sonho Rural</w:t>
+            </w:r>
+          </w:p>
+        </w:tc>
+        <w:tc>
+          <w:p>
+            <w:pPr>
+              <w:pStyle w:val="Compact"/>
+              <w:jc w:val="left"/>
+            </w:pPr>
+            <w:r>
+              <w:t xml:space="preserve">NA</w:t>
+            </w:r>
+          </w:p>
+        </w:tc>
+        <w:tc>
+          <w:p>
+            <w:pPr>
+              <w:pStyle w:val="Compact"/>
+              <w:jc w:val="left"/>
+            </w:pPr>
+            <w:r>
+              <w:t xml:space="preserve">NA</w:t>
+            </w:r>
+          </w:p>
+        </w:tc>
+        <w:tc>
+          <w:p>
+            <w:pPr>
+              <w:pStyle w:val="Compact"/>
+              <w:jc w:val="left"/>
+            </w:pPr>
+            <w:r>
+              <w:t xml:space="preserve">NA</w:t>
+            </w:r>
+          </w:p>
+        </w:tc>
+        <w:tc>
+          <w:p>
+            <w:pPr>
+              <w:pStyle w:val="Compact"/>
+              <w:jc w:val="left"/>
+            </w:pPr>
+            <w:r>
+              <w:t xml:space="preserve">NA</w:t>
+            </w:r>
+          </w:p>
+        </w:tc>
+        <w:tc>
+          <w:p>
+            <w:pPr>
+              <w:pStyle w:val="Compact"/>
+              <w:jc w:val="left"/>
+            </w:pPr>
+            <w:r>
+              <w:t xml:space="preserve">NA</w:t>
+            </w:r>
+          </w:p>
+        </w:tc>
+        <w:tc>
+          <w:p>
+            <w:pPr>
+              <w:pStyle w:val="Compact"/>
+              <w:jc w:val="left"/>
+            </w:pPr>
+            <w:r>
+              <w:t xml:space="preserve">NA</w:t>
+            </w:r>
+          </w:p>
+        </w:tc>
+        <w:tc>
+          <w:p>
+            <w:pPr>
+              <w:pStyle w:val="Compact"/>
+              <w:jc w:val="left"/>
+            </w:pPr>
+            <w:r>
+              <w:t xml:space="preserve">NA</w:t>
+            </w:r>
+          </w:p>
+        </w:tc>
+      </w:tr>
+      <w:tr>
+        <w:tc>
+          <w:p>
+            <w:pPr>
+              <w:pStyle w:val="Compact"/>
+              <w:jc w:val="left"/>
+            </w:pPr>
+            <w:r>
+              <w:t xml:space="preserve">407033</w:t>
+            </w:r>
+          </w:p>
+        </w:tc>
+        <w:tc>
+          <w:p>
+            <w:pPr>
+              <w:pStyle w:val="Compact"/>
+              <w:jc w:val="left"/>
+            </w:pPr>
+            <w:r>
+              <w:t xml:space="preserve">FLORINDA ALBINO MACUACUA</w:t>
+            </w:r>
+          </w:p>
+        </w:tc>
+        <w:tc>
+          <w:p>
+            <w:pPr>
+              <w:pStyle w:val="Compact"/>
+              <w:jc w:val="left"/>
+            </w:pPr>
+            <w:r>
+              <w:t xml:space="preserve">Sonho Rural</w:t>
+            </w:r>
+          </w:p>
+        </w:tc>
+        <w:tc>
+          <w:p>
+            <w:pPr>
+              <w:pStyle w:val="Compact"/>
+              <w:jc w:val="left"/>
+            </w:pPr>
+            <w:r>
+              <w:t xml:space="preserve">NA</w:t>
+            </w:r>
+          </w:p>
+        </w:tc>
+        <w:tc>
+          <w:p>
+            <w:pPr>
+              <w:pStyle w:val="Compact"/>
+              <w:jc w:val="left"/>
+            </w:pPr>
+            <w:r>
+              <w:t xml:space="preserve">NA</w:t>
+            </w:r>
+          </w:p>
+        </w:tc>
+        <w:tc>
+          <w:p>
+            <w:pPr>
+              <w:pStyle w:val="Compact"/>
+              <w:jc w:val="left"/>
+            </w:pPr>
+            <w:r>
+              <w:t xml:space="preserve">NA</w:t>
+            </w:r>
+          </w:p>
+        </w:tc>
+        <w:tc>
+          <w:p>
+            <w:pPr>
+              <w:pStyle w:val="Compact"/>
+              <w:jc w:val="left"/>
+            </w:pPr>
+            <w:r>
+              <w:t xml:space="preserve">NA</w:t>
+            </w:r>
+          </w:p>
+        </w:tc>
+        <w:tc>
+          <w:p>
+            <w:pPr>
+              <w:pStyle w:val="Compact"/>
+              <w:jc w:val="left"/>
+            </w:pPr>
+            <w:r>
+              <w:t xml:space="preserve">NA</w:t>
+            </w:r>
+          </w:p>
+        </w:tc>
+        <w:tc>
+          <w:p>
+            <w:pPr>
+              <w:pStyle w:val="Compact"/>
+              <w:jc w:val="left"/>
+            </w:pPr>
+            <w:r>
+              <w:t xml:space="preserve">NA</w:t>
+            </w:r>
+          </w:p>
+        </w:tc>
+        <w:tc>
+          <w:p>
+            <w:pPr>
+              <w:pStyle w:val="Compact"/>
+              <w:jc w:val="left"/>
+            </w:pPr>
+            <w:r>
+              <w:t xml:space="preserve">NA</w:t>
+            </w:r>
+          </w:p>
+        </w:tc>
+      </w:tr>
+      <w:tr>
+        <w:tc>
+          <w:p>
+            <w:pPr>
+              <w:pStyle w:val="Compact"/>
+              <w:jc w:val="left"/>
+            </w:pPr>
+            <w:r>
+              <w:t xml:space="preserve">407034</w:t>
+            </w:r>
+          </w:p>
+        </w:tc>
+        <w:tc>
+          <w:p>
+            <w:pPr>
+              <w:pStyle w:val="Compact"/>
+              <w:jc w:val="left"/>
+            </w:pPr>
+            <w:r>
+              <w:t xml:space="preserve">HORTENCIA ZACARIAS MUCAVEL</w:t>
+            </w:r>
+          </w:p>
+        </w:tc>
+        <w:tc>
+          <w:p>
+            <w:pPr>
+              <w:pStyle w:val="Compact"/>
+              <w:jc w:val="left"/>
+            </w:pPr>
+            <w:r>
+              <w:t xml:space="preserve">Sonho Rural</w:t>
+            </w:r>
+          </w:p>
+        </w:tc>
+        <w:tc>
+          <w:p>
+            <w:pPr>
+              <w:pStyle w:val="Compact"/>
+              <w:jc w:val="left"/>
+            </w:pPr>
+            <w:r>
+              <w:t xml:space="preserve">NA</w:t>
+            </w:r>
+          </w:p>
+        </w:tc>
+        <w:tc>
+          <w:p>
+            <w:pPr>
+              <w:pStyle w:val="Compact"/>
+              <w:jc w:val="left"/>
+            </w:pPr>
+            <w:r>
+              <w:t xml:space="preserve">NA</w:t>
+            </w:r>
+          </w:p>
+        </w:tc>
+        <w:tc>
+          <w:p>
+            <w:pPr>
+              <w:pStyle w:val="Compact"/>
+              <w:jc w:val="left"/>
+            </w:pPr>
+            <w:r>
+              <w:t xml:space="preserve">NA</w:t>
+            </w:r>
+          </w:p>
+        </w:tc>
+        <w:tc>
+          <w:p>
+            <w:pPr>
+              <w:pStyle w:val="Compact"/>
+              <w:jc w:val="left"/>
+            </w:pPr>
+            <w:r>
+              <w:t xml:space="preserve">NA</w:t>
+            </w:r>
+          </w:p>
+        </w:tc>
+        <w:tc>
+          <w:p>
+            <w:pPr>
+              <w:pStyle w:val="Compact"/>
+              <w:jc w:val="left"/>
+            </w:pPr>
+            <w:r>
+              <w:t xml:space="preserve">NA</w:t>
+            </w:r>
+          </w:p>
+        </w:tc>
+        <w:tc>
+          <w:p>
+            <w:pPr>
+              <w:pStyle w:val="Compact"/>
+              <w:jc w:val="left"/>
+            </w:pPr>
+            <w:r>
+              <w:t xml:space="preserve">NA</w:t>
+            </w:r>
+          </w:p>
+        </w:tc>
+        <w:tc>
+          <w:p>
+            <w:pPr>
+              <w:pStyle w:val="Compact"/>
+              <w:jc w:val="left"/>
+            </w:pPr>
+            <w:r>
+              <w:t xml:space="preserve">NA</w:t>
+            </w:r>
+          </w:p>
+        </w:tc>
+      </w:tr>
+      <w:tr>
+        <w:tc>
+          <w:p>
+            <w:pPr>
+              <w:pStyle w:val="Compact"/>
+              <w:jc w:val="left"/>
+            </w:pPr>
+            <w:r>
+              <w:t xml:space="preserve">407035</w:t>
+            </w:r>
+          </w:p>
+        </w:tc>
+        <w:tc>
+          <w:p>
+            <w:pPr>
+              <w:pStyle w:val="Compact"/>
+              <w:jc w:val="left"/>
+            </w:pPr>
+            <w:r>
+              <w:t xml:space="preserve">IVA ADRE NGOVENE</w:t>
+            </w:r>
+          </w:p>
+        </w:tc>
+        <w:tc>
+          <w:p>
+            <w:pPr>
+              <w:pStyle w:val="Compact"/>
+              <w:jc w:val="left"/>
+            </w:pPr>
+            <w:r>
+              <w:t xml:space="preserve">Sonho Rural</w:t>
+            </w:r>
+          </w:p>
+        </w:tc>
+        <w:tc>
+          <w:p>
+            <w:pPr>
+              <w:pStyle w:val="Compact"/>
+              <w:jc w:val="left"/>
+            </w:pPr>
+            <w:r>
+              <w:t xml:space="preserve">NA</w:t>
+            </w:r>
+          </w:p>
+        </w:tc>
+        <w:tc>
+          <w:p>
+            <w:pPr>
+              <w:pStyle w:val="Compact"/>
+              <w:jc w:val="left"/>
+            </w:pPr>
+            <w:r>
+              <w:t xml:space="preserve">NA</w:t>
+            </w:r>
+          </w:p>
+        </w:tc>
+        <w:tc>
+          <w:p>
+            <w:pPr>
+              <w:pStyle w:val="Compact"/>
+              <w:jc w:val="left"/>
+            </w:pPr>
+            <w:r>
+              <w:t xml:space="preserve">NA</w:t>
+            </w:r>
+          </w:p>
+        </w:tc>
+        <w:tc>
+          <w:p>
+            <w:pPr>
+              <w:pStyle w:val="Compact"/>
+              <w:jc w:val="left"/>
+            </w:pPr>
+            <w:r>
+              <w:t xml:space="preserve">NA</w:t>
+            </w:r>
+          </w:p>
+        </w:tc>
+        <w:tc>
+          <w:p>
+            <w:pPr>
+              <w:pStyle w:val="Compact"/>
+              <w:jc w:val="left"/>
+            </w:pPr>
+            <w:r>
+              <w:t xml:space="preserve">NA</w:t>
+            </w:r>
+          </w:p>
+        </w:tc>
+        <w:tc>
+          <w:p>
+            <w:pPr>
+              <w:pStyle w:val="Compact"/>
+              <w:jc w:val="left"/>
+            </w:pPr>
+            <w:r>
+              <w:t xml:space="preserve">NA</w:t>
+            </w:r>
+          </w:p>
+        </w:tc>
+        <w:tc>
+          <w:p>
+            <w:pPr>
+              <w:pStyle w:val="Compact"/>
+              <w:jc w:val="left"/>
+            </w:pPr>
+            <w:r>
+              <w:t xml:space="preserve">NA</w:t>
+            </w:r>
+          </w:p>
+        </w:tc>
+      </w:tr>
+      <w:tr>
+        <w:tc>
+          <w:p>
+            <w:pPr>
+              <w:pStyle w:val="Compact"/>
+              <w:jc w:val="left"/>
+            </w:pPr>
+            <w:r>
+              <w:t xml:space="preserve">407036</w:t>
+            </w:r>
+          </w:p>
+        </w:tc>
+        <w:tc>
+          <w:p>
+            <w:pPr>
+              <w:pStyle w:val="Compact"/>
+              <w:jc w:val="left"/>
+            </w:pPr>
+            <w:r>
+              <w:t xml:space="preserve">JULIETA CASTIGO MASSUQUE</w:t>
+            </w:r>
+          </w:p>
+        </w:tc>
+        <w:tc>
+          <w:p>
+            <w:pPr>
+              <w:pStyle w:val="Compact"/>
+              <w:jc w:val="left"/>
+            </w:pPr>
+            <w:r>
+              <w:t xml:space="preserve">Sonho Rural</w:t>
+            </w:r>
+          </w:p>
+        </w:tc>
+        <w:tc>
+          <w:p>
+            <w:pPr>
+              <w:pStyle w:val="Compact"/>
+              <w:jc w:val="left"/>
+            </w:pPr>
+            <w:r>
+              <w:t xml:space="preserve">NA</w:t>
+            </w:r>
+          </w:p>
+        </w:tc>
+        <w:tc>
+          <w:p>
+            <w:pPr>
+              <w:pStyle w:val="Compact"/>
+              <w:jc w:val="left"/>
+            </w:pPr>
+            <w:r>
+              <w:t xml:space="preserve">NA</w:t>
+            </w:r>
+          </w:p>
+        </w:tc>
+        <w:tc>
+          <w:p>
+            <w:pPr>
+              <w:pStyle w:val="Compact"/>
+              <w:jc w:val="left"/>
+            </w:pPr>
+            <w:r>
+              <w:t xml:space="preserve">NA</w:t>
+            </w:r>
+          </w:p>
+        </w:tc>
+        <w:tc>
+          <w:p>
+            <w:pPr>
+              <w:pStyle w:val="Compact"/>
+              <w:jc w:val="left"/>
+            </w:pPr>
+            <w:r>
+              <w:t xml:space="preserve">NA</w:t>
+            </w:r>
+          </w:p>
+        </w:tc>
+        <w:tc>
+          <w:p>
+            <w:pPr>
+              <w:pStyle w:val="Compact"/>
+              <w:jc w:val="left"/>
+            </w:pPr>
+            <w:r>
+              <w:t xml:space="preserve">NA</w:t>
+            </w:r>
+          </w:p>
+        </w:tc>
+        <w:tc>
+          <w:p>
+            <w:pPr>
+              <w:pStyle w:val="Compact"/>
+              <w:jc w:val="left"/>
+            </w:pPr>
+            <w:r>
+              <w:t xml:space="preserve">NA</w:t>
+            </w:r>
+          </w:p>
+        </w:tc>
+        <w:tc>
+          <w:p>
+            <w:pPr>
+              <w:pStyle w:val="Compact"/>
+              <w:jc w:val="left"/>
+            </w:pPr>
+            <w:r>
+              <w:t xml:space="preserve">NA</w:t>
+            </w:r>
+          </w:p>
+        </w:tc>
+      </w:tr>
+      <w:tr>
+        <w:tc>
+          <w:p>
+            <w:pPr>
+              <w:pStyle w:val="Compact"/>
+              <w:jc w:val="left"/>
+            </w:pPr>
+            <w:r>
+              <w:t xml:space="preserve">407037</w:t>
+            </w:r>
+          </w:p>
+        </w:tc>
+        <w:tc>
+          <w:p>
+            <w:pPr>
+              <w:pStyle w:val="Compact"/>
+              <w:jc w:val="left"/>
+            </w:pPr>
+            <w:r>
+              <w:t xml:space="preserve">LUCRECIA SAMUEL ZITHA</w:t>
+            </w:r>
+          </w:p>
+        </w:tc>
+        <w:tc>
+          <w:p>
+            <w:pPr>
+              <w:pStyle w:val="Compact"/>
+              <w:jc w:val="left"/>
+            </w:pPr>
+            <w:r>
+              <w:t xml:space="preserve">Sonho Rural</w:t>
+            </w:r>
+          </w:p>
+        </w:tc>
+        <w:tc>
+          <w:p>
+            <w:pPr>
+              <w:pStyle w:val="Compact"/>
+              <w:jc w:val="left"/>
+            </w:pPr>
+            <w:r>
+              <w:t xml:space="preserve">NA</w:t>
+            </w:r>
+          </w:p>
+        </w:tc>
+        <w:tc>
+          <w:p>
+            <w:pPr>
+              <w:pStyle w:val="Compact"/>
+              <w:jc w:val="left"/>
+            </w:pPr>
+            <w:r>
+              <w:t xml:space="preserve">NA</w:t>
+            </w:r>
+          </w:p>
+        </w:tc>
+        <w:tc>
+          <w:p>
+            <w:pPr>
+              <w:pStyle w:val="Compact"/>
+              <w:jc w:val="left"/>
+            </w:pPr>
+            <w:r>
+              <w:t xml:space="preserve">NA</w:t>
+            </w:r>
+          </w:p>
+        </w:tc>
+        <w:tc>
+          <w:p>
+            <w:pPr>
+              <w:pStyle w:val="Compact"/>
+              <w:jc w:val="left"/>
+            </w:pPr>
+            <w:r>
+              <w:t xml:space="preserve">NA</w:t>
+            </w:r>
+          </w:p>
+        </w:tc>
+        <w:tc>
+          <w:p>
+            <w:pPr>
+              <w:pStyle w:val="Compact"/>
+              <w:jc w:val="left"/>
+            </w:pPr>
+            <w:r>
+              <w:t xml:space="preserve">NA</w:t>
+            </w:r>
+          </w:p>
+        </w:tc>
+        <w:tc>
+          <w:p>
+            <w:pPr>
+              <w:pStyle w:val="Compact"/>
+              <w:jc w:val="left"/>
+            </w:pPr>
+            <w:r>
+              <w:t xml:space="preserve">NA</w:t>
+            </w:r>
+          </w:p>
+        </w:tc>
+        <w:tc>
+          <w:p>
+            <w:pPr>
+              <w:pStyle w:val="Compact"/>
+              <w:jc w:val="left"/>
+            </w:pPr>
+            <w:r>
+              <w:t xml:space="preserve">NA</w:t>
+            </w:r>
+          </w:p>
+        </w:tc>
+      </w:tr>
+      <w:tr>
+        <w:tc>
+          <w:p>
+            <w:pPr>
+              <w:pStyle w:val="Compact"/>
+              <w:jc w:val="left"/>
+            </w:pPr>
+            <w:r>
+              <w:t xml:space="preserve">407038</w:t>
+            </w:r>
+          </w:p>
+        </w:tc>
+        <w:tc>
+          <w:p>
+            <w:pPr>
+              <w:pStyle w:val="Compact"/>
+              <w:jc w:val="left"/>
+            </w:pPr>
+            <w:r>
+              <w:t xml:space="preserve">MALVA LORENCO MBOENE</w:t>
+            </w:r>
+          </w:p>
+        </w:tc>
+        <w:tc>
+          <w:p>
+            <w:pPr>
+              <w:pStyle w:val="Compact"/>
+              <w:jc w:val="left"/>
+            </w:pPr>
+            <w:r>
+              <w:t xml:space="preserve">Sonho Rural</w:t>
+            </w:r>
+          </w:p>
+        </w:tc>
+        <w:tc>
+          <w:p>
+            <w:pPr>
+              <w:pStyle w:val="Compact"/>
+              <w:jc w:val="left"/>
+            </w:pPr>
+            <w:r>
+              <w:t xml:space="preserve">NA</w:t>
+            </w:r>
+          </w:p>
+        </w:tc>
+        <w:tc>
+          <w:p>
+            <w:pPr>
+              <w:pStyle w:val="Compact"/>
+              <w:jc w:val="left"/>
+            </w:pPr>
+            <w:r>
+              <w:t xml:space="preserve">NA</w:t>
+            </w:r>
+          </w:p>
+        </w:tc>
+        <w:tc>
+          <w:p>
+            <w:pPr>
+              <w:pStyle w:val="Compact"/>
+              <w:jc w:val="left"/>
+            </w:pPr>
+            <w:r>
+              <w:t xml:space="preserve">NA</w:t>
+            </w:r>
+          </w:p>
+        </w:tc>
+        <w:tc>
+          <w:p>
+            <w:pPr>
+              <w:pStyle w:val="Compact"/>
+              <w:jc w:val="left"/>
+            </w:pPr>
+            <w:r>
+              <w:t xml:space="preserve">NA</w:t>
+            </w:r>
+          </w:p>
+        </w:tc>
+        <w:tc>
+          <w:p>
+            <w:pPr>
+              <w:pStyle w:val="Compact"/>
+              <w:jc w:val="left"/>
+            </w:pPr>
+            <w:r>
+              <w:t xml:space="preserve">NA</w:t>
+            </w:r>
+          </w:p>
+        </w:tc>
+        <w:tc>
+          <w:p>
+            <w:pPr>
+              <w:pStyle w:val="Compact"/>
+              <w:jc w:val="left"/>
+            </w:pPr>
+            <w:r>
+              <w:t xml:space="preserve">NA</w:t>
+            </w:r>
+          </w:p>
+        </w:tc>
+        <w:tc>
+          <w:p>
+            <w:pPr>
+              <w:pStyle w:val="Compact"/>
+              <w:jc w:val="left"/>
+            </w:pPr>
+            <w:r>
+              <w:t xml:space="preserve">NA</w:t>
+            </w:r>
+          </w:p>
+        </w:tc>
+      </w:tr>
+      <w:tr>
+        <w:tc>
+          <w:p>
+            <w:pPr>
+              <w:pStyle w:val="Compact"/>
+              <w:jc w:val="left"/>
+            </w:pPr>
+            <w:r>
+              <w:t xml:space="preserve">407039</w:t>
+            </w:r>
+          </w:p>
+        </w:tc>
+        <w:tc>
+          <w:p>
+            <w:pPr>
+              <w:pStyle w:val="Compact"/>
+              <w:jc w:val="left"/>
+            </w:pPr>
+            <w:r>
+              <w:t xml:space="preserve">SALMINA FERNANDO MARRINGULA</w:t>
+            </w:r>
+          </w:p>
+        </w:tc>
+        <w:tc>
+          <w:p>
+            <w:pPr>
+              <w:pStyle w:val="Compact"/>
+              <w:jc w:val="left"/>
+            </w:pPr>
+            <w:r>
+              <w:t xml:space="preserve">Sonho Rural</w:t>
+            </w:r>
+          </w:p>
+        </w:tc>
+        <w:tc>
+          <w:p>
+            <w:pPr>
+              <w:pStyle w:val="Compact"/>
+              <w:jc w:val="left"/>
+            </w:pPr>
+            <w:r>
+              <w:t xml:space="preserve">NA</w:t>
+            </w:r>
+          </w:p>
+        </w:tc>
+        <w:tc>
+          <w:p>
+            <w:pPr>
+              <w:pStyle w:val="Compact"/>
+              <w:jc w:val="left"/>
+            </w:pPr>
+            <w:r>
+              <w:t xml:space="preserve">NA</w:t>
+            </w:r>
+          </w:p>
+        </w:tc>
+        <w:tc>
+          <w:p>
+            <w:pPr>
+              <w:pStyle w:val="Compact"/>
+              <w:jc w:val="left"/>
+            </w:pPr>
+            <w:r>
+              <w:t xml:space="preserve">NA</w:t>
+            </w:r>
+          </w:p>
+        </w:tc>
+        <w:tc>
+          <w:p>
+            <w:pPr>
+              <w:pStyle w:val="Compact"/>
+              <w:jc w:val="left"/>
+            </w:pPr>
+            <w:r>
+              <w:t xml:space="preserve">NA</w:t>
+            </w:r>
+          </w:p>
+        </w:tc>
+        <w:tc>
+          <w:p>
+            <w:pPr>
+              <w:pStyle w:val="Compact"/>
+              <w:jc w:val="left"/>
+            </w:pPr>
+            <w:r>
+              <w:t xml:space="preserve">NA</w:t>
+            </w:r>
+          </w:p>
+        </w:tc>
+        <w:tc>
+          <w:p>
+            <w:pPr>
+              <w:pStyle w:val="Compact"/>
+              <w:jc w:val="left"/>
+            </w:pPr>
+            <w:r>
+              <w:t xml:space="preserve">NA</w:t>
+            </w:r>
+          </w:p>
+        </w:tc>
+        <w:tc>
+          <w:p>
+            <w:pPr>
+              <w:pStyle w:val="Compact"/>
+              <w:jc w:val="left"/>
+            </w:pPr>
+            <w:r>
+              <w:t xml:space="preserve">NA</w:t>
+            </w:r>
+          </w:p>
+        </w:tc>
+      </w:tr>
+      <w:tr>
+        <w:tc>
+          <w:p>
+            <w:pPr>
+              <w:pStyle w:val="Compact"/>
+              <w:jc w:val="left"/>
+            </w:pPr>
+            <w:r>
+              <w:t xml:space="preserve">407040</w:t>
+            </w:r>
+          </w:p>
+        </w:tc>
+        <w:tc>
+          <w:p>
+            <w:pPr>
+              <w:pStyle w:val="Compact"/>
+              <w:jc w:val="left"/>
+            </w:pPr>
+            <w:r>
+              <w:t xml:space="preserve">TERESA JOSÉ CHIPANGA</w:t>
+            </w:r>
+          </w:p>
+        </w:tc>
+        <w:tc>
+          <w:p>
+            <w:pPr>
+              <w:pStyle w:val="Compact"/>
+              <w:jc w:val="left"/>
+            </w:pPr>
+            <w:r>
+              <w:t xml:space="preserve">Sonho Rural</w:t>
+            </w:r>
+          </w:p>
+        </w:tc>
+        <w:tc>
+          <w:p>
+            <w:pPr>
+              <w:pStyle w:val="Compact"/>
+              <w:jc w:val="left"/>
+            </w:pPr>
+            <w:r>
+              <w:t xml:space="preserve">NA</w:t>
+            </w:r>
+          </w:p>
+        </w:tc>
+        <w:tc>
+          <w:p>
+            <w:pPr>
+              <w:pStyle w:val="Compact"/>
+              <w:jc w:val="left"/>
+            </w:pPr>
+            <w:r>
+              <w:t xml:space="preserve">NA</w:t>
+            </w:r>
+          </w:p>
+        </w:tc>
+        <w:tc>
+          <w:p>
+            <w:pPr>
+              <w:pStyle w:val="Compact"/>
+              <w:jc w:val="left"/>
+            </w:pPr>
+            <w:r>
+              <w:t xml:space="preserve">NA</w:t>
+            </w:r>
+          </w:p>
+        </w:tc>
+        <w:tc>
+          <w:p>
+            <w:pPr>
+              <w:pStyle w:val="Compact"/>
+              <w:jc w:val="left"/>
+            </w:pPr>
+            <w:r>
+              <w:t xml:space="preserve">NA</w:t>
+            </w:r>
+          </w:p>
+        </w:tc>
+        <w:tc>
+          <w:p>
+            <w:pPr>
+              <w:pStyle w:val="Compact"/>
+              <w:jc w:val="left"/>
+            </w:pPr>
+            <w:r>
+              <w:t xml:space="preserve">NA</w:t>
+            </w:r>
+          </w:p>
+        </w:tc>
+        <w:tc>
+          <w:p>
+            <w:pPr>
+              <w:pStyle w:val="Compact"/>
+              <w:jc w:val="left"/>
+            </w:pPr>
+            <w:r>
+              <w:t xml:space="preserve">NA</w:t>
+            </w:r>
+          </w:p>
+        </w:tc>
+        <w:tc>
+          <w:p>
+            <w:pPr>
+              <w:pStyle w:val="Compact"/>
+              <w:jc w:val="left"/>
+            </w:pPr>
+            <w:r>
+              <w:t xml:space="preserve">NA</w:t>
+            </w:r>
+          </w:p>
+        </w:tc>
+      </w:tr>
+      <w:tr>
+        <w:tc>
+          <w:p>
+            <w:pPr>
+              <w:pStyle w:val="Compact"/>
+              <w:jc w:val="left"/>
+            </w:pPr>
+            <w:r>
+              <w:t xml:space="preserve">407041</w:t>
+            </w:r>
+          </w:p>
+        </w:tc>
+        <w:tc>
+          <w:p>
+            <w:pPr>
+              <w:pStyle w:val="Compact"/>
+              <w:jc w:val="left"/>
+            </w:pPr>
+            <w:r>
+              <w:t xml:space="preserve">ZAIDA JOSINA CHISSICO</w:t>
+            </w:r>
+          </w:p>
+        </w:tc>
+        <w:tc>
+          <w:p>
+            <w:pPr>
+              <w:pStyle w:val="Compact"/>
+              <w:jc w:val="left"/>
+            </w:pPr>
+            <w:r>
+              <w:t xml:space="preserve">Sonho Rural</w:t>
+            </w:r>
+          </w:p>
+        </w:tc>
+        <w:tc>
+          <w:p>
+            <w:pPr>
+              <w:pStyle w:val="Compact"/>
+              <w:jc w:val="left"/>
+            </w:pPr>
+            <w:r>
+              <w:t xml:space="preserve">NA</w:t>
+            </w:r>
+          </w:p>
+        </w:tc>
+        <w:tc>
+          <w:p>
+            <w:pPr>
+              <w:pStyle w:val="Compact"/>
+              <w:jc w:val="left"/>
+            </w:pPr>
+            <w:r>
+              <w:t xml:space="preserve">NA</w:t>
+            </w:r>
+          </w:p>
+        </w:tc>
+        <w:tc>
+          <w:p>
+            <w:pPr>
+              <w:pStyle w:val="Compact"/>
+              <w:jc w:val="left"/>
+            </w:pPr>
+            <w:r>
+              <w:t xml:space="preserve">NA</w:t>
+            </w:r>
+          </w:p>
+        </w:tc>
+        <w:tc>
+          <w:p>
+            <w:pPr>
+              <w:pStyle w:val="Compact"/>
+              <w:jc w:val="left"/>
+            </w:pPr>
+            <w:r>
+              <w:t xml:space="preserve">NA</w:t>
+            </w:r>
+          </w:p>
+        </w:tc>
+        <w:tc>
+          <w:p>
+            <w:pPr>
+              <w:pStyle w:val="Compact"/>
+              <w:jc w:val="left"/>
+            </w:pPr>
+            <w:r>
+              <w:t xml:space="preserve">NA</w:t>
+            </w:r>
+          </w:p>
+        </w:tc>
+        <w:tc>
+          <w:p>
+            <w:pPr>
+              <w:pStyle w:val="Compact"/>
+              <w:jc w:val="left"/>
+            </w:pPr>
+            <w:r>
+              <w:t xml:space="preserve">NA</w:t>
+            </w:r>
+          </w:p>
+        </w:tc>
+        <w:tc>
+          <w:p>
+            <w:pPr>
+              <w:pStyle w:val="Compact"/>
+              <w:jc w:val="left"/>
+            </w:pPr>
+            <w:r>
+              <w:t xml:space="preserve">NA</w:t>
+            </w:r>
+          </w:p>
+        </w:tc>
+      </w:tr>
+    </w:tbl>
+    <w:p>
+      <w:r>
+        <w:br w:type="page"/>
+      </w:r>
+    </w:p>
+    <w:bookmarkEnd w:id="120"/>
+    <w:bookmarkEnd w:id="121"/>
     <w:sectPr>
       <w:pgSz w:w="15840" w:h="12240" w:orient="landscape"/>
       <w:pgMar w:top="1440" w:right="1440" w:bottom="1440" w:left="1440" w:header="720" w:footer="720" w:gutter="0"/>

</xml_diff>